<commit_message>
added database desgien and update DOC file
</commit_message>
<xml_diff>
--- a/Project Documentation File.docx
+++ b/Project Documentation File.docx
@@ -2,6 +2,666 @@
 <file path=word/document.xml><?xml version="1.0" encoding="utf-8"?>
 <w:document xmlns:wpc="http://schemas.microsoft.com/office/word/2010/wordprocessingCanvas" xmlns:cx="http://schemas.microsoft.com/office/drawing/2014/chartex" xmlns:cx1="http://schemas.microsoft.com/office/drawing/2015/9/8/chartex" xmlns:cx2="http://schemas.microsoft.com/office/drawing/2015/10/21/chartex" xmlns:cx3="http://schemas.microsoft.com/office/drawing/2016/5/9/chartex" xmlns:cx4="http://schemas.microsoft.com/office/drawing/2016/5/10/chartex" xmlns:cx5="http://schemas.microsoft.com/office/drawing/2016/5/11/chartex" xmlns:cx6="http://schemas.microsoft.com/office/drawing/2016/5/12/chartex" xmlns:cx7="http://schemas.microsoft.com/office/drawing/2016/5/13/chartex" xmlns:cx8="http://schemas.microsoft.com/office/drawing/2016/5/14/chartex" xmlns:mc="http://schemas.openxmlformats.org/markup-compatibility/2006" xmlns:aink="http://schemas.microsoft.com/office/drawing/2016/ink" xmlns:am3d="http://schemas.microsoft.com/office/drawing/2017/model3d" xmlns:o="urn:schemas-microsoft-com:office:office" xmlns:r="http://schemas.openxmlformats.org/officeDocument/2006/relationships" xmlns:m="http://schemas.openxmlformats.org/officeDocument/2006/math" xmlns:v="urn:schemas-microsoft-com:vml" xmlns:wp14="http://schemas.microsoft.com/office/word/2010/wordprocessingDrawing" xmlns:wp="http://schemas.openxmlformats.org/drawingml/2006/wordprocessingDrawing" xmlns:w10="urn:schemas-microsoft-com:office:word" xmlns:w="http://schemas.openxmlformats.org/wordprocessingml/2006/main" xmlns:w14="http://schemas.microsoft.com/office/word/2010/wordml" xmlns:w15="http://schemas.microsoft.com/office/word/2012/wordml" xmlns:w16cid="http://schemas.microsoft.com/office/word/2016/wordml/cid" xmlns:w16se="http://schemas.microsoft.com/office/word/2015/wordml/symex" xmlns:wpg="http://schemas.microsoft.com/office/word/2010/wordprocessingGroup" xmlns:wpi="http://schemas.microsoft.com/office/word/2010/wordprocessingInk" xmlns:wne="http://schemas.microsoft.com/office/word/2006/wordml" xmlns:wps="http://schemas.microsoft.com/office/word/2010/wordprocessingShape" mc:Ignorable="w14 w15 w16se w16cid wp14">
   <w:body>
+    <w:sdt>
+      <w:sdtPr>
+        <w:rPr>
+          <w:color w:val="4472C4" w:themeColor="accent1"/>
+        </w:rPr>
+        <w:id w:val="-1730985685"/>
+        <w:docPartObj>
+          <w:docPartGallery w:val="Cover Pages"/>
+          <w:docPartUnique/>
+        </w:docPartObj>
+      </w:sdtPr>
+      <w:sdtEndPr>
+        <w:rPr>
+          <w:rFonts w:ascii="Showcard Gothic" w:eastAsiaTheme="minorHAnsi" w:hAnsi="Showcard Gothic"/>
+          <w:color w:val="auto"/>
+          <w:sz w:val="52"/>
+          <w:szCs w:val="52"/>
+          <w14:reflection w14:blurRad="6350" w14:stA="53000" w14:stPos="0" w14:endA="300" w14:endPos="35500" w14:dist="0" w14:dir="5400000" w14:fadeDir="5400000" w14:sx="100000" w14:sy="-90000" w14:kx="0" w14:ky="0" w14:algn="bl"/>
+          <w14:textOutline w14:w="0" w14:cap="flat" w14:cmpd="sng" w14:algn="ctr">
+            <w14:noFill/>
+            <w14:prstDash w14:val="solid"/>
+            <w14:round/>
+          </w14:textOutline>
+          <w14:textFill>
+            <w14:gradFill>
+              <w14:gsLst>
+                <w14:gs w14:pos="0">
+                  <w14:schemeClr w14:val="accent5">
+                    <w14:lumMod w14:val="50000"/>
+                  </w14:schemeClr>
+                </w14:gs>
+                <w14:gs w14:pos="50000">
+                  <w14:schemeClr w14:val="accent5"/>
+                </w14:gs>
+                <w14:gs w14:pos="100000">
+                  <w14:schemeClr w14:val="accent5">
+                    <w14:lumMod w14:val="60000"/>
+                    <w14:lumOff w14:val="40000"/>
+                  </w14:schemeClr>
+                </w14:gs>
+              </w14:gsLst>
+              <w14:lin w14:ang="5400000" w14:scaled="0"/>
+            </w14:gradFill>
+          </w14:textFill>
+        </w:rPr>
+      </w:sdtEndPr>
+      <w:sdtContent>
+        <w:p>
+          <w:pPr>
+            <w:pStyle w:val="NoSpacing"/>
+            <w:spacing w:before="1540" w:after="240"/>
+            <w:jc w:val="center"/>
+            <w:rPr>
+              <w:color w:val="4472C4" w:themeColor="accent1"/>
+            </w:rPr>
+          </w:pPr>
+          <w:r>
+            <w:rPr>
+              <w:noProof/>
+              <w:color w:val="4472C4" w:themeColor="accent1"/>
+            </w:rPr>
+            <w:drawing>
+              <wp:inline distT="0" distB="0" distL="0" distR="0" wp14:anchorId="0670252D" wp14:editId="174EE7EC">
+                <wp:extent cx="1417320" cy="750898"/>
+                <wp:effectExtent l="0" t="0" r="0" b="0"/>
+                <wp:docPr id="143" name="Picture 143"/>
+                <wp:cNvGraphicFramePr>
+                  <a:graphicFrameLocks xmlns:a="http://schemas.openxmlformats.org/drawingml/2006/main" noChangeAspect="1"/>
+                </wp:cNvGraphicFramePr>
+                <a:graphic xmlns:a="http://schemas.openxmlformats.org/drawingml/2006/main">
+                  <a:graphicData uri="http://schemas.openxmlformats.org/drawingml/2006/picture">
+                    <pic:pic xmlns:pic="http://schemas.openxmlformats.org/drawingml/2006/picture">
+                      <pic:nvPicPr>
+                        <pic:cNvPr id="3" name="t55.png"/>
+                        <pic:cNvPicPr/>
+                      </pic:nvPicPr>
+                      <pic:blipFill>
+                        <a:blip r:embed="rId9" cstate="print">
+                          <a:duotone>
+                            <a:schemeClr val="accent1">
+                              <a:shade val="45000"/>
+                              <a:satMod val="135000"/>
+                            </a:schemeClr>
+                            <a:prstClr val="white"/>
+                          </a:duotone>
+                          <a:extLst>
+                            <a:ext uri="{28A0092B-C50C-407E-A947-70E740481C1C}">
+                              <a14:useLocalDpi xmlns:a14="http://schemas.microsoft.com/office/drawing/2010/main" val="0"/>
+                            </a:ext>
+                          </a:extLst>
+                        </a:blip>
+                        <a:stretch>
+                          <a:fillRect/>
+                        </a:stretch>
+                      </pic:blipFill>
+                      <pic:spPr>
+                        <a:xfrm>
+                          <a:off x="0" y="0"/>
+                          <a:ext cx="1417320" cy="750898"/>
+                        </a:xfrm>
+                        <a:prstGeom prst="rect">
+                          <a:avLst/>
+                        </a:prstGeom>
+                        <a:noFill/>
+                        <a:ln>
+                          <a:noFill/>
+                        </a:ln>
+                      </pic:spPr>
+                    </pic:pic>
+                  </a:graphicData>
+                </a:graphic>
+              </wp:inline>
+            </w:drawing>
+          </w:r>
+        </w:p>
+        <w:sdt>
+          <w:sdtPr>
+            <w:rPr>
+              <w:rFonts w:asciiTheme="majorHAnsi" w:eastAsiaTheme="majorEastAsia" w:hAnsiTheme="majorHAnsi" w:cstheme="majorBidi"/>
+              <w:caps/>
+              <w:color w:val="4472C4" w:themeColor="accent1"/>
+              <w:sz w:val="72"/>
+              <w:szCs w:val="72"/>
+              <w:lang w:val="fr-FR"/>
+            </w:rPr>
+            <w:alias w:val="Title"/>
+            <w:tag w:val=""/>
+            <w:id w:val="1735040861"/>
+            <w:placeholder>
+              <w:docPart w:val="E29D2E841FF74AD7AF305F88E3CC8457"/>
+            </w:placeholder>
+            <w:dataBinding w:prefixMappings="xmlns:ns0='http://purl.org/dc/elements/1.1/' xmlns:ns1='http://schemas.openxmlformats.org/package/2006/metadata/core-properties' " w:xpath="/ns1:coreProperties[1]/ns0:title[1]" w:storeItemID="{6C3C8BC8-F283-45AE-878A-BAB7291924A1}"/>
+            <w:text/>
+          </w:sdtPr>
+          <w:sdtEndPr>
+            <w:rPr>
+              <w:sz w:val="80"/>
+              <w:szCs w:val="80"/>
+            </w:rPr>
+          </w:sdtEndPr>
+          <w:sdtContent>
+            <w:p>
+              <w:pPr>
+                <w:pStyle w:val="NoSpacing"/>
+                <w:pBdr>
+                  <w:top w:val="single" w:sz="6" w:space="6" w:color="4472C4" w:themeColor="accent1"/>
+                  <w:bottom w:val="single" w:sz="6" w:space="6" w:color="4472C4" w:themeColor="accent1"/>
+                </w:pBdr>
+                <w:spacing w:after="240"/>
+                <w:jc w:val="center"/>
+                <w:rPr>
+                  <w:rFonts w:asciiTheme="majorHAnsi" w:eastAsiaTheme="majorEastAsia" w:hAnsiTheme="majorHAnsi" w:cstheme="majorBidi"/>
+                  <w:caps/>
+                  <w:color w:val="4472C4" w:themeColor="accent1"/>
+                  <w:sz w:val="80"/>
+                  <w:szCs w:val="80"/>
+                  <w:lang w:val="fr-FR"/>
+                </w:rPr>
+              </w:pPr>
+              <w:r>
+                <w:rPr>
+                  <w:rFonts w:asciiTheme="majorHAnsi" w:eastAsiaTheme="majorEastAsia" w:hAnsiTheme="majorHAnsi" w:cstheme="majorBidi"/>
+                  <w:caps/>
+                  <w:color w:val="4472C4" w:themeColor="accent1"/>
+                  <w:sz w:val="72"/>
+                  <w:szCs w:val="72"/>
+                  <w:lang w:val="fr-FR"/>
+                </w:rPr>
+                <w:t>Project Cinema Avatar</w:t>
+              </w:r>
+            </w:p>
+          </w:sdtContent>
+        </w:sdt>
+        <w:sdt>
+          <w:sdtPr>
+            <w:rPr>
+              <w:color w:val="4472C4" w:themeColor="accent1"/>
+              <w:sz w:val="28"/>
+              <w:szCs w:val="28"/>
+              <w:lang w:val="fr-FR"/>
+            </w:rPr>
+            <w:alias w:val="Subtitle"/>
+            <w:tag w:val=""/>
+            <w:id w:val="328029620"/>
+            <w:placeholder>
+              <w:docPart w:val="529CAE86740648F492F52A09D2769D9B"/>
+            </w:placeholder>
+            <w:dataBinding w:prefixMappings="xmlns:ns0='http://purl.org/dc/elements/1.1/' xmlns:ns1='http://schemas.openxmlformats.org/package/2006/metadata/core-properties' " w:xpath="/ns1:coreProperties[1]/ns0:subject[1]" w:storeItemID="{6C3C8BC8-F283-45AE-878A-BAB7291924A1}"/>
+            <w:text/>
+          </w:sdtPr>
+          <w:sdtContent>
+            <w:p>
+              <w:pPr>
+                <w:pStyle w:val="NoSpacing"/>
+                <w:jc w:val="center"/>
+                <w:rPr>
+                  <w:color w:val="4472C4" w:themeColor="accent1"/>
+                  <w:sz w:val="28"/>
+                  <w:szCs w:val="28"/>
+                  <w:lang w:val="fr-FR"/>
+                </w:rPr>
+              </w:pPr>
+              <w:r>
+                <w:rPr>
+                  <w:color w:val="4472C4" w:themeColor="accent1"/>
+                  <w:sz w:val="28"/>
+                  <w:szCs w:val="28"/>
+                  <w:lang w:val="fr-FR"/>
+                </w:rPr>
+                <w:t>GREENFIELD PROJECT</w:t>
+              </w:r>
+            </w:p>
+          </w:sdtContent>
+        </w:sdt>
+        <w:p>
+          <w:pPr>
+            <w:pStyle w:val="NoSpacing"/>
+            <w:spacing w:before="480"/>
+            <w:jc w:val="center"/>
+            <w:rPr>
+              <w:color w:val="4472C4" w:themeColor="accent1"/>
+            </w:rPr>
+          </w:pPr>
+          <w:r>
+            <w:rPr>
+              <w:noProof/>
+              <w:color w:val="4472C4" w:themeColor="accent1"/>
+            </w:rPr>
+            <mc:AlternateContent>
+              <mc:Choice Requires="wps">
+                <w:drawing>
+                  <wp:anchor distT="0" distB="0" distL="114300" distR="114300" simplePos="0" relativeHeight="251659264" behindDoc="0" locked="0" layoutInCell="1" allowOverlap="1" wp14:anchorId="49240188" wp14:editId="055B8C1C">
+                    <wp:simplePos x="0" y="0"/>
+                    <wp:positionH relativeFrom="margin">
+                      <wp:align>center</wp:align>
+                    </wp:positionH>
+                    <mc:AlternateContent>
+                      <mc:Choice Requires="wp14">
+                        <wp:positionV relativeFrom="page">
+                          <wp14:pctPosVOffset>85000</wp14:pctPosVOffset>
+                        </wp:positionV>
+                      </mc:Choice>
+                      <mc:Fallback>
+                        <wp:positionV relativeFrom="page">
+                          <wp:posOffset>8549640</wp:posOffset>
+                        </wp:positionV>
+                      </mc:Fallback>
+                    </mc:AlternateContent>
+                    <wp:extent cx="6553200" cy="557784"/>
+                    <wp:effectExtent l="0" t="0" r="0" b="12700"/>
+                    <wp:wrapNone/>
+                    <wp:docPr id="142" name="Text Box 142"/>
+                    <wp:cNvGraphicFramePr/>
+                    <a:graphic xmlns:a="http://schemas.openxmlformats.org/drawingml/2006/main">
+                      <a:graphicData uri="http://schemas.microsoft.com/office/word/2010/wordprocessingShape">
+                        <wps:wsp>
+                          <wps:cNvSpPr txBox="1"/>
+                          <wps:spPr>
+                            <a:xfrm>
+                              <a:off x="0" y="0"/>
+                              <a:ext cx="6553200" cy="557784"/>
+                            </a:xfrm>
+                            <a:prstGeom prst="rect">
+                              <a:avLst/>
+                            </a:prstGeom>
+                            <a:noFill/>
+                            <a:ln w="6350">
+                              <a:noFill/>
+                            </a:ln>
+                            <a:effectLst/>
+                          </wps:spPr>
+                          <wps:style>
+                            <a:lnRef idx="0">
+                              <a:schemeClr val="accent1"/>
+                            </a:lnRef>
+                            <a:fillRef idx="0">
+                              <a:schemeClr val="accent1"/>
+                            </a:fillRef>
+                            <a:effectRef idx="0">
+                              <a:schemeClr val="accent1"/>
+                            </a:effectRef>
+                            <a:fontRef idx="minor">
+                              <a:schemeClr val="dk1"/>
+                            </a:fontRef>
+                          </wps:style>
+                          <wps:txbx>
+                            <w:txbxContent>
+                              <w:sdt>
+                                <w:sdtPr>
+                                  <w:rPr>
+                                    <w:caps/>
+                                    <w:color w:val="4472C4" w:themeColor="accent1"/>
+                                    <w:sz w:val="28"/>
+                                    <w:szCs w:val="28"/>
+                                  </w:rPr>
+                                  <w:alias w:val="Date"/>
+                                  <w:tag w:val=""/>
+                                  <w:id w:val="197127006"/>
+                                  <w:dataBinding w:prefixMappings="xmlns:ns0='http://schemas.microsoft.com/office/2006/coverPageProps' " w:xpath="/ns0:CoverPageProperties[1]/ns0:PublishDate[1]" w:storeItemID="{55AF091B-3C7A-41E3-B477-F2FDAA23CFDA}"/>
+                                  <w:date w:fullDate="2020-01-04T00:00:00Z">
+                                    <w:dateFormat w:val="MMMM d, yyyy"/>
+                                    <w:lid w:val="en-US"/>
+                                    <w:storeMappedDataAs w:val="dateTime"/>
+                                    <w:calendar w:val="gregorian"/>
+                                  </w:date>
+                                </w:sdtPr>
+                                <w:sdtContent>
+                                  <w:p>
+                                    <w:pPr>
+                                      <w:pStyle w:val="NoSpacing"/>
+                                      <w:spacing w:after="40"/>
+                                      <w:jc w:val="center"/>
+                                      <w:rPr>
+                                        <w:caps/>
+                                        <w:color w:val="4472C4" w:themeColor="accent1"/>
+                                        <w:sz w:val="28"/>
+                                        <w:szCs w:val="28"/>
+                                      </w:rPr>
+                                    </w:pPr>
+                                    <w:r>
+                                      <w:rPr>
+                                        <w:caps/>
+                                        <w:color w:val="4472C4" w:themeColor="accent1"/>
+                                        <w:sz w:val="28"/>
+                                        <w:szCs w:val="28"/>
+                                      </w:rPr>
+                                      <w:t>January 4, 2020</w:t>
+                                    </w:r>
+                                  </w:p>
+                                </w:sdtContent>
+                              </w:sdt>
+                              <w:p>
+                                <w:pPr>
+                                  <w:pStyle w:val="NoSpacing"/>
+                                  <w:jc w:val="center"/>
+                                  <w:rPr>
+                                    <w:color w:val="4472C4" w:themeColor="accent1"/>
+                                  </w:rPr>
+                                </w:pPr>
+                                <w:sdt>
+                                  <w:sdtPr>
+                                    <w:rPr>
+                                      <w:caps/>
+                                      <w:color w:val="4472C4" w:themeColor="accent1"/>
+                                    </w:rPr>
+                                    <w:alias w:val="Company"/>
+                                    <w:tag w:val=""/>
+                                    <w:id w:val="1390145197"/>
+                                    <w:dataBinding w:prefixMappings="xmlns:ns0='http://schemas.openxmlformats.org/officeDocument/2006/extended-properties' " w:xpath="/ns0:Properties[1]/ns0:Company[1]" w:storeItemID="{6668398D-A668-4E3E-A5EB-62B293D839F1}"/>
+                                    <w:text/>
+                                  </w:sdtPr>
+                                  <w:sdtContent>
+                                    <w:r>
+                                      <w:rPr>
+                                        <w:caps/>
+                                        <w:color w:val="4472C4" w:themeColor="accent1"/>
+                                      </w:rPr>
+                                      <w:t>RBK Tunisia</w:t>
+                                    </w:r>
+                                  </w:sdtContent>
+                                </w:sdt>
+                              </w:p>
+                              <w:p>
+                                <w:pPr>
+                                  <w:pStyle w:val="NoSpacing"/>
+                                  <w:jc w:val="center"/>
+                                  <w:rPr>
+                                    <w:color w:val="4472C4" w:themeColor="accent1"/>
+                                  </w:rPr>
+                                </w:pPr>
+                                <w:sdt>
+                                  <w:sdtPr>
+                                    <w:rPr>
+                                      <w:color w:val="4472C4" w:themeColor="accent1"/>
+                                    </w:rPr>
+                                    <w:alias w:val="Address"/>
+                                    <w:tag w:val=""/>
+                                    <w:id w:val="-726379553"/>
+                                    <w:dataBinding w:prefixMappings="xmlns:ns0='http://schemas.microsoft.com/office/2006/coverPageProps' " w:xpath="/ns0:CoverPageProperties[1]/ns0:CompanyAddress[1]" w:storeItemID="{55AF091B-3C7A-41E3-B477-F2FDAA23CFDA}"/>
+                                    <w:text/>
+                                  </w:sdtPr>
+                                  <w:sdtContent>
+                                    <w:r>
+                                      <w:rPr>
+                                        <w:color w:val="4472C4" w:themeColor="accent1"/>
+                                      </w:rPr>
+                                      <w:t>Group 5</w:t>
+                                    </w:r>
+                                  </w:sdtContent>
+                                </w:sdt>
+                              </w:p>
+                            </w:txbxContent>
+                          </wps:txbx>
+                          <wps:bodyPr rot="0" spcFirstLastPara="0" vertOverflow="overflow" horzOverflow="overflow" vert="horz" wrap="square" lIns="0" tIns="0" rIns="0" bIns="0" numCol="1" spcCol="0" rtlCol="0" fromWordArt="0" anchor="b" anchorCtr="0" forceAA="0" compatLnSpc="1">
+                            <a:prstTxWarp prst="textNoShape">
+                              <a:avLst/>
+                            </a:prstTxWarp>
+                            <a:spAutoFit/>
+                          </wps:bodyPr>
+                        </wps:wsp>
+                      </a:graphicData>
+                    </a:graphic>
+                    <wp14:sizeRelH relativeFrom="margin">
+                      <wp14:pctWidth>100000</wp14:pctWidth>
+                    </wp14:sizeRelH>
+                    <wp14:sizeRelV relativeFrom="margin">
+                      <wp14:pctHeight>0</wp14:pctHeight>
+                    </wp14:sizeRelV>
+                  </wp:anchor>
+                </w:drawing>
+              </mc:Choice>
+              <mc:Fallback>
+                <w:pict>
+                  <v:shapetype w14:anchorId="49240188" id="_x0000_t202" coordsize="21600,21600" o:spt="202" path="m,l,21600r21600,l21600,xe">
+                    <v:stroke joinstyle="miter"/>
+                    <v:path gradientshapeok="t" o:connecttype="rect"/>
+                  </v:shapetype>
+                  <v:shape id="Text Box 142" o:spid="_x0000_s1026" type="#_x0000_t202" style="position:absolute;left:0;text-align:left;margin-left:0;margin-top:0;width:516pt;height:43.9pt;z-index:251659264;visibility:visible;mso-wrap-style:square;mso-width-percent:1000;mso-height-percent:0;mso-top-percent:850;mso-wrap-distance-left:9pt;mso-wrap-distance-top:0;mso-wrap-distance-right:9pt;mso-wrap-distance-bottom:0;mso-position-horizontal:center;mso-position-horizontal-relative:margin;mso-position-vertical-relative:page;mso-width-percent:1000;mso-height-percent:0;mso-top-percent:850;mso-width-relative:margin;mso-height-relative:margin;v-text-anchor:bottom" o:gfxdata="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" filled="f" stroked="f" strokeweight=".5pt">
+                    <v:textbox style="mso-fit-shape-to-text:t" inset="0,0,0,0">
+                      <w:txbxContent>
+                        <w:sdt>
+                          <w:sdtPr>
+                            <w:rPr>
+                              <w:caps/>
+                              <w:color w:val="4472C4" w:themeColor="accent1"/>
+                              <w:sz w:val="28"/>
+                              <w:szCs w:val="28"/>
+                            </w:rPr>
+                            <w:alias w:val="Date"/>
+                            <w:tag w:val=""/>
+                            <w:id w:val="197127006"/>
+                            <w:dataBinding w:prefixMappings="xmlns:ns0='http://schemas.microsoft.com/office/2006/coverPageProps' " w:xpath="/ns0:CoverPageProperties[1]/ns0:PublishDate[1]" w:storeItemID="{55AF091B-3C7A-41E3-B477-F2FDAA23CFDA}"/>
+                            <w:date w:fullDate="2020-01-04T00:00:00Z">
+                              <w:dateFormat w:val="MMMM d, yyyy"/>
+                              <w:lid w:val="en-US"/>
+                              <w:storeMappedDataAs w:val="dateTime"/>
+                              <w:calendar w:val="gregorian"/>
+                            </w:date>
+                          </w:sdtPr>
+                          <w:sdtContent>
+                            <w:p>
+                              <w:pPr>
+                                <w:pStyle w:val="NoSpacing"/>
+                                <w:spacing w:after="40"/>
+                                <w:jc w:val="center"/>
+                                <w:rPr>
+                                  <w:caps/>
+                                  <w:color w:val="4472C4" w:themeColor="accent1"/>
+                                  <w:sz w:val="28"/>
+                                  <w:szCs w:val="28"/>
+                                </w:rPr>
+                              </w:pPr>
+                              <w:r>
+                                <w:rPr>
+                                  <w:caps/>
+                                  <w:color w:val="4472C4" w:themeColor="accent1"/>
+                                  <w:sz w:val="28"/>
+                                  <w:szCs w:val="28"/>
+                                </w:rPr>
+                                <w:t>January 4, 2020</w:t>
+                              </w:r>
+                            </w:p>
+                          </w:sdtContent>
+                        </w:sdt>
+                        <w:p>
+                          <w:pPr>
+                            <w:pStyle w:val="NoSpacing"/>
+                            <w:jc w:val="center"/>
+                            <w:rPr>
+                              <w:color w:val="4472C4" w:themeColor="accent1"/>
+                            </w:rPr>
+                          </w:pPr>
+                          <w:sdt>
+                            <w:sdtPr>
+                              <w:rPr>
+                                <w:caps/>
+                                <w:color w:val="4472C4" w:themeColor="accent1"/>
+                              </w:rPr>
+                              <w:alias w:val="Company"/>
+                              <w:tag w:val=""/>
+                              <w:id w:val="1390145197"/>
+                              <w:dataBinding w:prefixMappings="xmlns:ns0='http://schemas.openxmlformats.org/officeDocument/2006/extended-properties' " w:xpath="/ns0:Properties[1]/ns0:Company[1]" w:storeItemID="{6668398D-A668-4E3E-A5EB-62B293D839F1}"/>
+                              <w:text/>
+                            </w:sdtPr>
+                            <w:sdtContent>
+                              <w:r>
+                                <w:rPr>
+                                  <w:caps/>
+                                  <w:color w:val="4472C4" w:themeColor="accent1"/>
+                                </w:rPr>
+                                <w:t>RBK Tunisia</w:t>
+                              </w:r>
+                            </w:sdtContent>
+                          </w:sdt>
+                        </w:p>
+                        <w:p>
+                          <w:pPr>
+                            <w:pStyle w:val="NoSpacing"/>
+                            <w:jc w:val="center"/>
+                            <w:rPr>
+                              <w:color w:val="4472C4" w:themeColor="accent1"/>
+                            </w:rPr>
+                          </w:pPr>
+                          <w:sdt>
+                            <w:sdtPr>
+                              <w:rPr>
+                                <w:color w:val="4472C4" w:themeColor="accent1"/>
+                              </w:rPr>
+                              <w:alias w:val="Address"/>
+                              <w:tag w:val=""/>
+                              <w:id w:val="-726379553"/>
+                              <w:dataBinding w:prefixMappings="xmlns:ns0='http://schemas.microsoft.com/office/2006/coverPageProps' " w:xpath="/ns0:CoverPageProperties[1]/ns0:CompanyAddress[1]" w:storeItemID="{55AF091B-3C7A-41E3-B477-F2FDAA23CFDA}"/>
+                              <w:text/>
+                            </w:sdtPr>
+                            <w:sdtContent>
+                              <w:r>
+                                <w:rPr>
+                                  <w:color w:val="4472C4" w:themeColor="accent1"/>
+                                </w:rPr>
+                                <w:t>Group 5</w:t>
+                              </w:r>
+                            </w:sdtContent>
+                          </w:sdt>
+                        </w:p>
+                      </w:txbxContent>
+                    </v:textbox>
+                    <w10:wrap anchorx="margin" anchory="page"/>
+                  </v:shape>
+                </w:pict>
+              </mc:Fallback>
+            </mc:AlternateContent>
+          </w:r>
+          <w:r>
+            <w:rPr>
+              <w:noProof/>
+              <w:color w:val="4472C4" w:themeColor="accent1"/>
+            </w:rPr>
+            <w:drawing>
+              <wp:inline distT="0" distB="0" distL="0" distR="0" wp14:anchorId="241ACF83" wp14:editId="3397970D">
+                <wp:extent cx="758952" cy="478932"/>
+                <wp:effectExtent l="0" t="0" r="3175" b="0"/>
+                <wp:docPr id="144" name="Picture 144"/>
+                <wp:cNvGraphicFramePr>
+                  <a:graphicFrameLocks xmlns:a="http://schemas.openxmlformats.org/drawingml/2006/main" noChangeAspect="1"/>
+                </wp:cNvGraphicFramePr>
+                <a:graphic xmlns:a="http://schemas.openxmlformats.org/drawingml/2006/main">
+                  <a:graphicData uri="http://schemas.openxmlformats.org/drawingml/2006/picture">
+                    <pic:pic xmlns:pic="http://schemas.openxmlformats.org/drawingml/2006/picture">
+                      <pic:nvPicPr>
+                        <pic:cNvPr id="9" name="roco bottom.png"/>
+                        <pic:cNvPicPr/>
+                      </pic:nvPicPr>
+                      <pic:blipFill>
+                        <a:blip r:embed="rId10" cstate="print">
+                          <a:duotone>
+                            <a:schemeClr val="accent1">
+                              <a:shade val="45000"/>
+                              <a:satMod val="135000"/>
+                            </a:schemeClr>
+                            <a:prstClr val="white"/>
+                          </a:duotone>
+                          <a:extLst>
+                            <a:ext uri="{28A0092B-C50C-407E-A947-70E740481C1C}">
+                              <a14:useLocalDpi xmlns:a14="http://schemas.microsoft.com/office/drawing/2010/main" val="0"/>
+                            </a:ext>
+                          </a:extLst>
+                        </a:blip>
+                        <a:stretch>
+                          <a:fillRect/>
+                        </a:stretch>
+                      </pic:blipFill>
+                      <pic:spPr>
+                        <a:xfrm>
+                          <a:off x="0" y="0"/>
+                          <a:ext cx="758952" cy="478932"/>
+                        </a:xfrm>
+                        <a:prstGeom prst="rect">
+                          <a:avLst/>
+                        </a:prstGeom>
+                      </pic:spPr>
+                    </pic:pic>
+                  </a:graphicData>
+                </a:graphic>
+              </wp:inline>
+            </w:drawing>
+          </w:r>
+        </w:p>
+        <w:p>
+          <w:pPr>
+            <w:rPr>
+              <w:rFonts w:ascii="Showcard Gothic" w:hAnsi="Showcard Gothic"/>
+              <w:sz w:val="52"/>
+              <w:szCs w:val="52"/>
+              <w14:reflection w14:blurRad="6350" w14:stA="53000" w14:stPos="0" w14:endA="300" w14:endPos="35500" w14:dist="0" w14:dir="5400000" w14:fadeDir="5400000" w14:sx="100000" w14:sy="-90000" w14:kx="0" w14:ky="0" w14:algn="bl"/>
+              <w14:textOutline w14:w="0" w14:cap="flat" w14:cmpd="sng" w14:algn="ctr">
+                <w14:noFill/>
+                <w14:prstDash w14:val="solid"/>
+                <w14:round/>
+              </w14:textOutline>
+              <w14:textFill>
+                <w14:gradFill>
+                  <w14:gsLst>
+                    <w14:gs w14:pos="0">
+                      <w14:schemeClr w14:val="accent5">
+                        <w14:lumMod w14:val="50000"/>
+                      </w14:schemeClr>
+                    </w14:gs>
+                    <w14:gs w14:pos="50000">
+                      <w14:schemeClr w14:val="accent5"/>
+                    </w14:gs>
+                    <w14:gs w14:pos="100000">
+                      <w14:schemeClr w14:val="accent5">
+                        <w14:lumMod w14:val="60000"/>
+                        <w14:lumOff w14:val="40000"/>
+                      </w14:schemeClr>
+                    </w14:gs>
+                  </w14:gsLst>
+                  <w14:lin w14:ang="5400000" w14:scaled="0"/>
+                </w14:gradFill>
+              </w14:textFill>
+            </w:rPr>
+          </w:pPr>
+          <w:r>
+            <w:rPr>
+              <w:rFonts w:ascii="Showcard Gothic" w:hAnsi="Showcard Gothic"/>
+              <w:sz w:val="52"/>
+              <w:szCs w:val="52"/>
+              <w14:reflection w14:blurRad="6350" w14:stA="53000" w14:stPos="0" w14:endA="300" w14:endPos="35500" w14:dist="0" w14:dir="5400000" w14:fadeDir="5400000" w14:sx="100000" w14:sy="-90000" w14:kx="0" w14:ky="0" w14:algn="bl"/>
+              <w14:textOutline w14:w="0" w14:cap="flat" w14:cmpd="sng" w14:algn="ctr">
+                <w14:noFill/>
+                <w14:prstDash w14:val="solid"/>
+                <w14:round/>
+              </w14:textOutline>
+              <w14:textFill>
+                <w14:gradFill>
+                  <w14:gsLst>
+                    <w14:gs w14:pos="0">
+                      <w14:schemeClr w14:val="accent5">
+                        <w14:lumMod w14:val="50000"/>
+                      </w14:schemeClr>
+                    </w14:gs>
+                    <w14:gs w14:pos="50000">
+                      <w14:schemeClr w14:val="accent5"/>
+                    </w14:gs>
+                    <w14:gs w14:pos="100000">
+                      <w14:schemeClr w14:val="accent5">
+                        <w14:lumMod w14:val="60000"/>
+                        <w14:lumOff w14:val="40000"/>
+                      </w14:schemeClr>
+                    </w14:gs>
+                  </w14:gsLst>
+                  <w14:lin w14:ang="5400000" w14:scaled="0"/>
+                </w14:gradFill>
+              </w14:textFill>
+            </w:rPr>
+            <w:br w:type="page"/>
+          </w:r>
+        </w:p>
+      </w:sdtContent>
+    </w:sdt>
     <w:p>
       <w:pPr>
         <w:jc w:val="center"/>
@@ -71,6 +731,7 @@
             </w14:gradFill>
           </w14:textFill>
         </w:rPr>
+        <w:lastRenderedPageBreak/>
         <w:t>Cinema</w:t>
       </w:r>
       <w:r>
@@ -166,12 +827,37 @@
           <w:szCs w:val="24"/>
         </w:rPr>
       </w:pPr>
-      <w:r>
-        <w:rPr>
-          <w:sz w:val="24"/>
-          <w:szCs w:val="24"/>
-        </w:rPr>
-        <w:t>Esam harrus – SCRUM Master</w:t>
+      <w:proofErr w:type="spellStart"/>
+      <w:r>
+        <w:rPr>
+          <w:sz w:val="24"/>
+          <w:szCs w:val="24"/>
+        </w:rPr>
+        <w:t>Esam</w:t>
+      </w:r>
+      <w:proofErr w:type="spellEnd"/>
+      <w:r>
+        <w:rPr>
+          <w:sz w:val="24"/>
+          <w:szCs w:val="24"/>
+        </w:rPr>
+        <w:t xml:space="preserve"> </w:t>
+      </w:r>
+      <w:proofErr w:type="spellStart"/>
+      <w:r>
+        <w:rPr>
+          <w:sz w:val="24"/>
+          <w:szCs w:val="24"/>
+        </w:rPr>
+        <w:t>harrus</w:t>
+      </w:r>
+      <w:proofErr w:type="spellEnd"/>
+      <w:r>
+        <w:rPr>
+          <w:sz w:val="24"/>
+          <w:szCs w:val="24"/>
+        </w:rPr>
+        <w:t xml:space="preserve"> – SCRUM Master</w:t>
       </w:r>
     </w:p>
     <w:p>
@@ -348,7 +1034,14 @@
           <w:sz w:val="28"/>
           <w:szCs w:val="28"/>
         </w:rPr>
-        <w:t xml:space="preserve">, interacting with the database, interacting with the user, fetching data from an API, etc… </w:t>
+        <w:t xml:space="preserve">, interacting with the database, interacting with the user, fetching data from an API, </w:t>
+      </w:r>
+      <w:r>
+        <w:rPr>
+          <w:sz w:val="28"/>
+          <w:szCs w:val="28"/>
+        </w:rPr>
+        <w:t>etc.</w:t>
       </w:r>
     </w:p>
     <w:p>
@@ -394,20 +1087,34 @@
           <w:sz w:val="28"/>
           <w:szCs w:val="28"/>
         </w:rPr>
-        <w:t xml:space="preserve">, and well be something </w:t>
+        <w:t>, and w</w:t>
       </w:r>
       <w:r>
         <w:rPr>
           <w:sz w:val="28"/>
           <w:szCs w:val="28"/>
         </w:rPr>
-        <w:t>elegant</w:t>
+        <w:t>i</w:t>
       </w:r>
       <w:r>
         <w:rPr>
           <w:sz w:val="28"/>
           <w:szCs w:val="28"/>
         </w:rPr>
+        <w:t xml:space="preserve">ll be something </w:t>
+      </w:r>
+      <w:r>
+        <w:rPr>
+          <w:sz w:val="28"/>
+          <w:szCs w:val="28"/>
+        </w:rPr>
+        <w:t>elegant</w:t>
+      </w:r>
+      <w:r>
+        <w:rPr>
+          <w:sz w:val="28"/>
+          <w:szCs w:val="28"/>
+        </w:rPr>
         <w:t xml:space="preserve"> to present </w:t>
       </w:r>
     </w:p>
@@ -424,8 +1131,8 @@
         <w:pStyle w:val="Heading1"/>
         <w:jc w:val="center"/>
         <w:rPr>
-          <w:sz w:val="44"/>
-          <w:szCs w:val="44"/>
+          <w:sz w:val="48"/>
+          <w:szCs w:val="48"/>
           <w14:shadow w14:blurRad="60007" w14:dist="0" w14:dir="1500000" w14:sx="100000" w14:sy="-30000" w14:kx="800400" w14:ky="0" w14:algn="bl">
             <w14:srgbClr w14:val="000000">
               <w14:alpha w14:val="80000"/>
@@ -462,8 +1169,8 @@
       </w:pPr>
       <w:r>
         <w:rPr>
-          <w:sz w:val="44"/>
-          <w:szCs w:val="44"/>
+          <w:sz w:val="48"/>
+          <w:szCs w:val="48"/>
           <w14:shadow w14:blurRad="60007" w14:dist="0" w14:dir="1500000" w14:sx="100000" w14:sy="-30000" w14:kx="800400" w14:ky="0" w14:algn="bl">
             <w14:srgbClr w14:val="000000">
               <w14:alpha w14:val="80000"/>
@@ -501,32 +1208,136 @@
       </w:r>
     </w:p>
     <w:p>
-      <w:r>
+      <w:pPr>
+        <w:rPr>
+          <w:sz w:val="24"/>
+          <w:szCs w:val="24"/>
+        </w:rPr>
+      </w:pPr>
+      <w:r>
+        <w:rPr>
+          <w:sz w:val="24"/>
+          <w:szCs w:val="24"/>
+        </w:rPr>
         <w:t xml:space="preserve">The whole project is centered about the idea </w:t>
       </w:r>
       <w:r>
-        <w:t xml:space="preserve">of an interactive </w:t>
-      </w:r>
-      <w:r>
-        <w:t>Cinema</w:t>
-      </w:r>
-      <w:r>
-        <w:t xml:space="preserve"> website, it has the date and time of the movies available in the cinema, also a description in each movie to help users who don’t have a movie in mind to </w:t>
-      </w:r>
-      <w:r>
-        <w:t xml:space="preserve">decide, also it gives the users the ability to book reservations from home and print the </w:t>
-      </w:r>
-      <w:r>
-        <w:t>receipts</w:t>
-      </w:r>
-      <w:r>
-        <w:t xml:space="preserve"> for them, so the overall idea is to build a Cinema website that makes the life of users more easier </w:t>
+        <w:rPr>
+          <w:sz w:val="24"/>
+          <w:szCs w:val="24"/>
+        </w:rPr>
+        <w:t xml:space="preserve">of an interactive Cinema website, it has the date and time of the movies available in the cinema, also a description in each movie to help users who don’t have a movie in mind to </w:t>
+      </w:r>
+      <w:r>
+        <w:rPr>
+          <w:sz w:val="24"/>
+          <w:szCs w:val="24"/>
+        </w:rPr>
+        <w:t xml:space="preserve">decide, also it gives the users the ability to book reservations from home and print the receipts for them, so the overall idea is to build a Cinema website that makes the life of users more easier </w:t>
       </w:r>
     </w:p>
     <w:p/>
     <w:p>
       <w:pPr>
         <w:jc w:val="center"/>
+        <w:rPr>
+          <w:rFonts w:asciiTheme="majorHAnsi" w:eastAsiaTheme="majorEastAsia" w:hAnsiTheme="majorHAnsi" w:cstheme="majorBidi"/>
+          <w:color w:val="2F5496" w:themeColor="accent1" w:themeShade="BF"/>
+          <w:sz w:val="48"/>
+          <w:szCs w:val="48"/>
+          <w14:shadow w14:blurRad="60007" w14:dist="0" w14:dir="1500000" w14:sx="100000" w14:sy="-30000" w14:kx="800400" w14:ky="0" w14:algn="bl">
+            <w14:srgbClr w14:val="000000">
+              <w14:alpha w14:val="80000"/>
+            </w14:srgbClr>
+          </w14:shadow>
+          <w14:reflection w14:blurRad="6350" w14:stA="53000" w14:stPos="0" w14:endA="300" w14:endPos="35500" w14:dist="0" w14:dir="5400000" w14:fadeDir="5400000" w14:sx="100000" w14:sy="-90000" w14:kx="0" w14:ky="0" w14:algn="bl"/>
+          <w14:textOutline w14:w="0" w14:cap="flat" w14:cmpd="sng" w14:algn="ctr">
+            <w14:noFill/>
+            <w14:prstDash w14:val="solid"/>
+            <w14:round/>
+          </w14:textOutline>
+          <w14:textFill>
+            <w14:gradFill>
+              <w14:gsLst>
+                <w14:gs w14:pos="0">
+                  <w14:schemeClr w14:val="accent5">
+                    <w14:lumMod w14:val="50000"/>
+                  </w14:schemeClr>
+                </w14:gs>
+                <w14:gs w14:pos="50000">
+                  <w14:schemeClr w14:val="accent5"/>
+                </w14:gs>
+                <w14:gs w14:pos="100000">
+                  <w14:schemeClr w14:val="accent5">
+                    <w14:lumMod w14:val="60000"/>
+                    <w14:lumOff w14:val="40000"/>
+                  </w14:schemeClr>
+                </w14:gs>
+              </w14:gsLst>
+              <w14:lin w14:ang="5400000" w14:scaled="0"/>
+            </w14:gradFill>
+          </w14:textFill>
+        </w:rPr>
+      </w:pPr>
+      <w:r>
+        <w:rPr>
+          <w:rFonts w:asciiTheme="majorHAnsi" w:eastAsiaTheme="majorEastAsia" w:hAnsiTheme="majorHAnsi" w:cstheme="majorBidi"/>
+          <w:color w:val="2F5496" w:themeColor="accent1" w:themeShade="BF"/>
+          <w:sz w:val="48"/>
+          <w:szCs w:val="48"/>
+          <w14:shadow w14:blurRad="60007" w14:dist="0" w14:dir="1500000" w14:sx="100000" w14:sy="-30000" w14:kx="800400" w14:ky="0" w14:algn="bl">
+            <w14:srgbClr w14:val="000000">
+              <w14:alpha w14:val="80000"/>
+            </w14:srgbClr>
+          </w14:shadow>
+          <w14:reflection w14:blurRad="6350" w14:stA="53000" w14:stPos="0" w14:endA="300" w14:endPos="35500" w14:dist="0" w14:dir="5400000" w14:fadeDir="5400000" w14:sx="100000" w14:sy="-90000" w14:kx="0" w14:ky="0" w14:algn="bl"/>
+          <w14:textOutline w14:w="0" w14:cap="flat" w14:cmpd="sng" w14:algn="ctr">
+            <w14:noFill/>
+            <w14:prstDash w14:val="solid"/>
+            <w14:round/>
+          </w14:textOutline>
+          <w14:textFill>
+            <w14:gradFill>
+              <w14:gsLst>
+                <w14:gs w14:pos="0">
+                  <w14:schemeClr w14:val="accent5">
+                    <w14:lumMod w14:val="50000"/>
+                  </w14:schemeClr>
+                </w14:gs>
+                <w14:gs w14:pos="50000">
+                  <w14:schemeClr w14:val="accent5"/>
+                </w14:gs>
+                <w14:gs w14:pos="100000">
+                  <w14:schemeClr w14:val="accent5">
+                    <w14:lumMod w14:val="60000"/>
+                    <w14:lumOff w14:val="40000"/>
+                  </w14:schemeClr>
+                </w14:gs>
+              </w14:gsLst>
+              <w14:lin w14:ang="5400000" w14:scaled="0"/>
+            </w14:gradFill>
+          </w14:textFill>
+        </w:rPr>
+        <w:t>Project scope</w:t>
+      </w:r>
+    </w:p>
+    <w:p>
+      <w:pPr>
+        <w:rPr>
+          <w:sz w:val="24"/>
+          <w:szCs w:val="24"/>
+        </w:rPr>
+      </w:pPr>
+      <w:r>
+        <w:rPr>
+          <w:sz w:val="24"/>
+          <w:szCs w:val="24"/>
+        </w:rPr>
+        <w:t>The scope of the project we include the Cinema itself, Cinema Website, the users of the website and the admin of the website</w:t>
+      </w:r>
+    </w:p>
+    <w:p>
+      <w:pPr>
         <w:rPr>
           <w:rFonts w:asciiTheme="majorHAnsi" w:eastAsiaTheme="majorEastAsia" w:hAnsiTheme="majorHAnsi" w:cstheme="majorBidi"/>
           <w:color w:val="2F5496" w:themeColor="accent1" w:themeShade="BF"/>
@@ -566,12 +1377,15 @@
           </w14:textFill>
         </w:rPr>
       </w:pPr>
-      <w:r>
+    </w:p>
+    <w:p>
+      <w:pPr>
+        <w:jc w:val="center"/>
         <w:rPr>
           <w:rFonts w:asciiTheme="majorHAnsi" w:eastAsiaTheme="majorEastAsia" w:hAnsiTheme="majorHAnsi" w:cstheme="majorBidi"/>
           <w:color w:val="2F5496" w:themeColor="accent1" w:themeShade="BF"/>
-          <w:sz w:val="44"/>
-          <w:szCs w:val="44"/>
+          <w:sz w:val="48"/>
+          <w:szCs w:val="48"/>
           <w14:shadow w14:blurRad="60007" w14:dist="0" w14:dir="1500000" w14:sx="100000" w14:sy="-30000" w14:kx="800400" w14:ky="0" w14:algn="bl">
             <w14:srgbClr w14:val="000000">
               <w14:alpha w14:val="80000"/>
@@ -605,14 +1419,13 @@
             </w14:gradFill>
           </w14:textFill>
         </w:rPr>
-        <w:t>Project scop</w:t>
-      </w:r>
+      </w:pPr>
       <w:r>
         <w:rPr>
           <w:rFonts w:asciiTheme="majorHAnsi" w:eastAsiaTheme="majorEastAsia" w:hAnsiTheme="majorHAnsi" w:cstheme="majorBidi"/>
           <w:color w:val="2F5496" w:themeColor="accent1" w:themeShade="BF"/>
-          <w:sz w:val="44"/>
-          <w:szCs w:val="44"/>
+          <w:sz w:val="48"/>
+          <w:szCs w:val="48"/>
           <w14:shadow w14:blurRad="60007" w14:dist="0" w14:dir="1500000" w14:sx="100000" w14:sy="-30000" w14:kx="800400" w14:ky="0" w14:algn="bl">
             <w14:srgbClr w14:val="000000">
               <w14:alpha w14:val="80000"/>
@@ -646,21 +1459,318 @@
             </w14:gradFill>
           </w14:textFill>
         </w:rPr>
-        <w:t>e</w:t>
+        <w:lastRenderedPageBreak/>
+        <w:t>Scenario</w:t>
       </w:r>
     </w:p>
     <w:p>
-      <w:r>
-        <w:t>The scope of the project we include the Cinema itself, Cinema Website, the users of the website and the admin of the website</w:t>
+      <w:pPr>
+        <w:rPr>
+          <w:sz w:val="24"/>
+          <w:szCs w:val="24"/>
+        </w:rPr>
+      </w:pPr>
+      <w:r>
+        <w:rPr>
+          <w:sz w:val="24"/>
+          <w:szCs w:val="24"/>
+        </w:rPr>
+        <w:t xml:space="preserve">First thing the user well see when he </w:t>
+      </w:r>
+      <w:r>
+        <w:rPr>
+          <w:sz w:val="24"/>
+          <w:szCs w:val="24"/>
+        </w:rPr>
+        <w:t>opens</w:t>
+      </w:r>
+      <w:r>
+        <w:rPr>
+          <w:sz w:val="24"/>
+          <w:szCs w:val="24"/>
+        </w:rPr>
+        <w:t xml:space="preserve"> the main route of the page, is the Home </w:t>
+      </w:r>
+      <w:r>
+        <w:rPr>
+          <w:sz w:val="24"/>
+          <w:szCs w:val="24"/>
+        </w:rPr>
+        <w:t>page,</w:t>
+      </w:r>
+      <w:r>
+        <w:rPr>
+          <w:sz w:val="24"/>
+          <w:szCs w:val="24"/>
+        </w:rPr>
+        <w:t xml:space="preserve"> the home page </w:t>
+      </w:r>
+      <w:r>
+        <w:rPr>
+          <w:sz w:val="24"/>
+          <w:szCs w:val="24"/>
+        </w:rPr>
+        <w:t>has</w:t>
+      </w:r>
+      <w:r>
+        <w:rPr>
+          <w:sz w:val="24"/>
+          <w:szCs w:val="24"/>
+        </w:rPr>
+        <w:t xml:space="preserve"> the movies that well be available today</w:t>
+      </w:r>
+      <w:r>
+        <w:rPr>
+          <w:sz w:val="24"/>
+          <w:szCs w:val="24"/>
+        </w:rPr>
+        <w:t>.</w:t>
       </w:r>
     </w:p>
     <w:p>
       <w:pPr>
         <w:rPr>
+          <w:sz w:val="24"/>
+          <w:szCs w:val="24"/>
+        </w:rPr>
+      </w:pPr>
+      <w:r>
+        <w:rPr>
+          <w:sz w:val="24"/>
+          <w:szCs w:val="24"/>
+        </w:rPr>
+        <w:t>scrolling down well get you to the movies of the incoming days</w:t>
+      </w:r>
+      <w:r>
+        <w:rPr>
+          <w:sz w:val="24"/>
+          <w:szCs w:val="24"/>
+        </w:rPr>
+        <w:t>.</w:t>
+      </w:r>
+    </w:p>
+    <w:p>
+      <w:pPr>
+        <w:rPr>
+          <w:sz w:val="24"/>
+          <w:szCs w:val="24"/>
+        </w:rPr>
+      </w:pPr>
+      <w:r>
+        <w:rPr>
+          <w:sz w:val="24"/>
+          <w:szCs w:val="24"/>
+        </w:rPr>
+        <w:t xml:space="preserve">the same page </w:t>
+      </w:r>
+      <w:r>
+        <w:rPr>
+          <w:sz w:val="24"/>
+          <w:szCs w:val="24"/>
+        </w:rPr>
+        <w:t>has</w:t>
+      </w:r>
+      <w:r>
+        <w:rPr>
+          <w:sz w:val="24"/>
+          <w:szCs w:val="24"/>
+        </w:rPr>
+        <w:t xml:space="preserve"> a navbar that have a search field, Sign-</w:t>
+      </w:r>
+      <w:r>
+        <w:rPr>
+          <w:sz w:val="24"/>
+          <w:szCs w:val="24"/>
+        </w:rPr>
+        <w:t>in,</w:t>
+      </w:r>
+      <w:r>
+        <w:rPr>
+          <w:sz w:val="24"/>
+          <w:szCs w:val="24"/>
+        </w:rPr>
+        <w:t xml:space="preserve"> the User Name (blank of he is not signed in</w:t>
+      </w:r>
+      <w:r>
+        <w:rPr>
+          <w:sz w:val="24"/>
+          <w:szCs w:val="24"/>
+        </w:rPr>
+        <w:t>),</w:t>
+      </w:r>
+      <w:r>
+        <w:rPr>
+          <w:sz w:val="24"/>
+          <w:szCs w:val="24"/>
+        </w:rPr>
+        <w:t xml:space="preserve"> </w:t>
+      </w:r>
+      <w:r>
+        <w:rPr>
+          <w:sz w:val="24"/>
+          <w:szCs w:val="24"/>
+        </w:rPr>
+        <w:t>and the Cinema Name</w:t>
+      </w:r>
+      <w:r>
+        <w:rPr>
+          <w:sz w:val="24"/>
+          <w:szCs w:val="24"/>
+        </w:rPr>
+        <w:t>.</w:t>
+      </w:r>
+    </w:p>
+    <w:p>
+      <w:pPr>
+        <w:pBdr>
+          <w:bottom w:val="single" w:sz="6" w:space="1" w:color="auto"/>
+        </w:pBdr>
+        <w:rPr>
+          <w:sz w:val="24"/>
+          <w:szCs w:val="24"/>
+        </w:rPr>
+      </w:pPr>
+      <w:r>
+        <w:rPr>
+          <w:sz w:val="24"/>
+          <w:szCs w:val="24"/>
+        </w:rPr>
+        <w:t xml:space="preserve">The </w:t>
+      </w:r>
+      <w:r>
+        <w:rPr>
+          <w:sz w:val="24"/>
+          <w:szCs w:val="24"/>
+        </w:rPr>
+        <w:t>user:</w:t>
+      </w:r>
+      <w:r>
+        <w:rPr>
+          <w:sz w:val="24"/>
+          <w:szCs w:val="24"/>
+        </w:rPr>
+        <w:t xml:space="preserve"> should be able to search for the availability and the description for a specific movie</w:t>
+      </w:r>
+      <w:r>
+        <w:rPr>
+          <w:sz w:val="24"/>
+          <w:szCs w:val="24"/>
+        </w:rPr>
+        <w:t xml:space="preserve"> and see whatever that movie is available or not</w:t>
+      </w:r>
+      <w:r>
+        <w:rPr>
+          <w:sz w:val="24"/>
+          <w:szCs w:val="24"/>
+        </w:rPr>
+        <w:t>, in the upcoming 4 days</w:t>
+      </w:r>
+      <w:r>
+        <w:rPr>
+          <w:sz w:val="24"/>
+          <w:szCs w:val="24"/>
+        </w:rPr>
+        <w:t>.</w:t>
+      </w:r>
+    </w:p>
+    <w:p>
+      <w:pPr>
+        <w:rPr>
+          <w:sz w:val="24"/>
+          <w:szCs w:val="24"/>
+        </w:rPr>
+      </w:pPr>
+      <w:r>
+        <w:rPr>
+          <w:sz w:val="24"/>
+          <w:szCs w:val="24"/>
+        </w:rPr>
+        <w:t xml:space="preserve">The user: </w:t>
+      </w:r>
+      <w:r>
+        <w:rPr>
+          <w:sz w:val="24"/>
+          <w:szCs w:val="24"/>
+        </w:rPr>
+        <w:t>should</w:t>
+      </w:r>
+      <w:r>
+        <w:rPr>
+          <w:sz w:val="24"/>
+          <w:szCs w:val="24"/>
+        </w:rPr>
+        <w:t xml:space="preserve"> be able to buy a ticket for a specific movie, also he can add-it to his favorites</w:t>
+      </w:r>
+      <w:r>
+        <w:rPr>
+          <w:sz w:val="24"/>
+          <w:szCs w:val="24"/>
+        </w:rPr>
+        <w:t>.</w:t>
+      </w:r>
+    </w:p>
+    <w:p>
+      <w:pPr>
+        <w:rPr>
+          <w:sz w:val="24"/>
+          <w:szCs w:val="24"/>
+        </w:rPr>
+      </w:pPr>
+      <w:r>
+        <w:rPr>
+          <w:sz w:val="24"/>
+          <w:szCs w:val="24"/>
+        </w:rPr>
+        <w:t>The user: should have a recommendation tab OR page</w:t>
+      </w:r>
+      <w:r>
+        <w:rPr>
+          <w:sz w:val="24"/>
+          <w:szCs w:val="24"/>
+        </w:rPr>
+        <w:t>.</w:t>
+      </w:r>
+    </w:p>
+    <w:p>
+      <w:pPr>
+        <w:rPr>
+          <w:sz w:val="24"/>
+          <w:szCs w:val="24"/>
+        </w:rPr>
+      </w:pPr>
+      <w:r>
+        <w:rPr>
+          <w:sz w:val="24"/>
+          <w:szCs w:val="24"/>
+        </w:rPr>
+        <w:t xml:space="preserve">All of the above require the user to register an account with the website, thus, the user should be able to create an account in the website  </w:t>
+      </w:r>
+    </w:p>
+    <w:p>
+      <w:pPr>
+        <w:rPr>
+          <w:sz w:val="24"/>
+          <w:szCs w:val="24"/>
+        </w:rPr>
+      </w:pPr>
+      <w:r>
+        <w:rPr>
+          <w:sz w:val="24"/>
+          <w:szCs w:val="24"/>
+        </w:rPr>
+        <w:t>….</w:t>
+      </w:r>
+    </w:p>
+    <w:p/>
+    <w:p/>
+    <w:p>
+      <w:pPr>
+        <w:jc w:val="center"/>
+        <w:rPr>
           <w:rFonts w:asciiTheme="majorHAnsi" w:eastAsiaTheme="majorEastAsia" w:hAnsiTheme="majorHAnsi" w:cstheme="majorBidi"/>
           <w:color w:val="2F5496" w:themeColor="accent1" w:themeShade="BF"/>
-          <w:sz w:val="44"/>
-          <w:szCs w:val="44"/>
+          <w:sz w:val="48"/>
+          <w:szCs w:val="48"/>
           <w14:shadow w14:blurRad="60007" w14:dist="0" w14:dir="1500000" w14:sx="100000" w14:sy="-30000" w14:kx="800400" w14:ky="0" w14:algn="bl">
             <w14:srgbClr w14:val="000000">
               <w14:alpha w14:val="80000"/>
@@ -695,230 +1805,12 @@
           </w14:textFill>
         </w:rPr>
       </w:pPr>
-    </w:p>
-    <w:p>
-      <w:pPr>
-        <w:jc w:val="center"/>
+      <w:r>
         <w:rPr>
           <w:rFonts w:asciiTheme="majorHAnsi" w:eastAsiaTheme="majorEastAsia" w:hAnsiTheme="majorHAnsi" w:cstheme="majorBidi"/>
           <w:color w:val="2F5496" w:themeColor="accent1" w:themeShade="BF"/>
-          <w:sz w:val="44"/>
-          <w:szCs w:val="44"/>
-          <w14:shadow w14:blurRad="60007" w14:dist="0" w14:dir="1500000" w14:sx="100000" w14:sy="-30000" w14:kx="800400" w14:ky="0" w14:algn="bl">
-            <w14:srgbClr w14:val="000000">
-              <w14:alpha w14:val="80000"/>
-            </w14:srgbClr>
-          </w14:shadow>
-          <w14:reflection w14:blurRad="6350" w14:stA="53000" w14:stPos="0" w14:endA="300" w14:endPos="35500" w14:dist="0" w14:dir="5400000" w14:fadeDir="5400000" w14:sx="100000" w14:sy="-90000" w14:kx="0" w14:ky="0" w14:algn="bl"/>
-          <w14:textOutline w14:w="0" w14:cap="flat" w14:cmpd="sng" w14:algn="ctr">
-            <w14:noFill/>
-            <w14:prstDash w14:val="solid"/>
-            <w14:round/>
-          </w14:textOutline>
-          <w14:textFill>
-            <w14:gradFill>
-              <w14:gsLst>
-                <w14:gs w14:pos="0">
-                  <w14:schemeClr w14:val="accent5">
-                    <w14:lumMod w14:val="50000"/>
-                  </w14:schemeClr>
-                </w14:gs>
-                <w14:gs w14:pos="50000">
-                  <w14:schemeClr w14:val="accent5"/>
-                </w14:gs>
-                <w14:gs w14:pos="100000">
-                  <w14:schemeClr w14:val="accent5">
-                    <w14:lumMod w14:val="60000"/>
-                    <w14:lumOff w14:val="40000"/>
-                  </w14:schemeClr>
-                </w14:gs>
-              </w14:gsLst>
-              <w14:lin w14:ang="5400000" w14:scaled="0"/>
-            </w14:gradFill>
-          </w14:textFill>
-        </w:rPr>
-      </w:pPr>
-      <w:r>
-        <w:rPr>
-          <w:rFonts w:asciiTheme="majorHAnsi" w:eastAsiaTheme="majorEastAsia" w:hAnsiTheme="majorHAnsi" w:cstheme="majorBidi"/>
-          <w:color w:val="2F5496" w:themeColor="accent1" w:themeShade="BF"/>
-          <w:sz w:val="44"/>
-          <w:szCs w:val="44"/>
-          <w14:shadow w14:blurRad="60007" w14:dist="0" w14:dir="1500000" w14:sx="100000" w14:sy="-30000" w14:kx="800400" w14:ky="0" w14:algn="bl">
-            <w14:srgbClr w14:val="000000">
-              <w14:alpha w14:val="80000"/>
-            </w14:srgbClr>
-          </w14:shadow>
-          <w14:reflection w14:blurRad="6350" w14:stA="53000" w14:stPos="0" w14:endA="300" w14:endPos="35500" w14:dist="0" w14:dir="5400000" w14:fadeDir="5400000" w14:sx="100000" w14:sy="-90000" w14:kx="0" w14:ky="0" w14:algn="bl"/>
-          <w14:textOutline w14:w="0" w14:cap="flat" w14:cmpd="sng" w14:algn="ctr">
-            <w14:noFill/>
-            <w14:prstDash w14:val="solid"/>
-            <w14:round/>
-          </w14:textOutline>
-          <w14:textFill>
-            <w14:gradFill>
-              <w14:gsLst>
-                <w14:gs w14:pos="0">
-                  <w14:schemeClr w14:val="accent5">
-                    <w14:lumMod w14:val="50000"/>
-                  </w14:schemeClr>
-                </w14:gs>
-                <w14:gs w14:pos="50000">
-                  <w14:schemeClr w14:val="accent5"/>
-                </w14:gs>
-                <w14:gs w14:pos="100000">
-                  <w14:schemeClr w14:val="accent5">
-                    <w14:lumMod w14:val="60000"/>
-                    <w14:lumOff w14:val="40000"/>
-                  </w14:schemeClr>
-                </w14:gs>
-              </w14:gsLst>
-              <w14:lin w14:ang="5400000" w14:scaled="0"/>
-            </w14:gradFill>
-          </w14:textFill>
-        </w:rPr>
-        <w:lastRenderedPageBreak/>
-        <w:t>Scenario</w:t>
-      </w:r>
-    </w:p>
-    <w:p>
-      <w:r>
-        <w:t xml:space="preserve">First thing the user well see when he </w:t>
-      </w:r>
-      <w:r>
-        <w:t>opens</w:t>
-      </w:r>
-      <w:r>
-        <w:t xml:space="preserve"> the main route of the page, is the Home </w:t>
-      </w:r>
-      <w:r>
-        <w:t>page,</w:t>
-      </w:r>
-      <w:r>
-        <w:t xml:space="preserve"> the home page well have</w:t>
-      </w:r>
-      <w:r>
-        <w:t xml:space="preserve"> the movies that well be available today</w:t>
-      </w:r>
-      <w:r>
-        <w:t>.</w:t>
-      </w:r>
-    </w:p>
-    <w:p>
-      <w:r>
-        <w:t>scrolling down well get you to the movies of the incoming days the page</w:t>
-      </w:r>
-      <w:r>
-        <w:t>.</w:t>
-      </w:r>
-    </w:p>
-    <w:p>
-      <w:r>
-        <w:t xml:space="preserve">the same page well have a navbar that have a search field, Sign-in , the User Name (blank of he is not signed in) </w:t>
-      </w:r>
-      <w:r>
-        <w:t>,</w:t>
-      </w:r>
-      <w:r>
-        <w:t xml:space="preserve"> </w:t>
-      </w:r>
-      <w:r>
-        <w:t>and the Cinema Name</w:t>
-      </w:r>
-      <w:r>
-        <w:t>.</w:t>
-      </w:r>
-    </w:p>
-    <w:p>
-      <w:r>
-        <w:t xml:space="preserve">The </w:t>
-      </w:r>
-      <w:r>
-        <w:t>user:</w:t>
-      </w:r>
-      <w:r>
-        <w:t xml:space="preserve"> should be able to search for the availability and the description for a specific movie</w:t>
-      </w:r>
-      <w:r>
-        <w:t xml:space="preserve"> and see whatever that movie is available or not</w:t>
-      </w:r>
-      <w:r>
-        <w:t>, in the upcoming 4 days</w:t>
-      </w:r>
-      <w:r>
-        <w:t>.</w:t>
-      </w:r>
-    </w:p>
-    <w:p>
-      <w:r>
-        <w:t xml:space="preserve">Every movie item should have a Name, genre, description, trailer link, photo-url, </w:t>
-      </w:r>
-      <w:r>
-        <w:t>availability</w:t>
-      </w:r>
-      <w:r>
-        <w:t xml:space="preserve">, </w:t>
-      </w:r>
-      <w:r>
-        <w:t xml:space="preserve"> </w:t>
-      </w:r>
-      <w:r>
-        <w:t>////</w:t>
-      </w:r>
-      <w:bookmarkStart w:id="0" w:name="_GoBack"/>
-      <w:bookmarkEnd w:id="0"/>
-    </w:p>
-    <w:p/>
-    <w:p/>
-    <w:p/>
-    <w:p>
-      <w:pPr>
-        <w:jc w:val="center"/>
-        <w:rPr>
-          <w:rFonts w:asciiTheme="majorHAnsi" w:eastAsiaTheme="majorEastAsia" w:hAnsiTheme="majorHAnsi" w:cstheme="majorBidi"/>
-          <w:color w:val="2F5496" w:themeColor="accent1" w:themeShade="BF"/>
-          <w:sz w:val="44"/>
-          <w:szCs w:val="44"/>
-          <w14:shadow w14:blurRad="60007" w14:dist="0" w14:dir="1500000" w14:sx="100000" w14:sy="-30000" w14:kx="800400" w14:ky="0" w14:algn="bl">
-            <w14:srgbClr w14:val="000000">
-              <w14:alpha w14:val="80000"/>
-            </w14:srgbClr>
-          </w14:shadow>
-          <w14:reflection w14:blurRad="6350" w14:stA="53000" w14:stPos="0" w14:endA="300" w14:endPos="35500" w14:dist="0" w14:dir="5400000" w14:fadeDir="5400000" w14:sx="100000" w14:sy="-90000" w14:kx="0" w14:ky="0" w14:algn="bl"/>
-          <w14:textOutline w14:w="0" w14:cap="flat" w14:cmpd="sng" w14:algn="ctr">
-            <w14:noFill/>
-            <w14:prstDash w14:val="solid"/>
-            <w14:round/>
-          </w14:textOutline>
-          <w14:textFill>
-            <w14:gradFill>
-              <w14:gsLst>
-                <w14:gs w14:pos="0">
-                  <w14:schemeClr w14:val="accent5">
-                    <w14:lumMod w14:val="50000"/>
-                  </w14:schemeClr>
-                </w14:gs>
-                <w14:gs w14:pos="50000">
-                  <w14:schemeClr w14:val="accent5"/>
-                </w14:gs>
-                <w14:gs w14:pos="100000">
-                  <w14:schemeClr w14:val="accent5">
-                    <w14:lumMod w14:val="60000"/>
-                    <w14:lumOff w14:val="40000"/>
-                  </w14:schemeClr>
-                </w14:gs>
-              </w14:gsLst>
-              <w14:lin w14:ang="5400000" w14:scaled="0"/>
-            </w14:gradFill>
-          </w14:textFill>
-        </w:rPr>
-      </w:pPr>
-      <w:r>
-        <w:rPr>
-          <w:rFonts w:asciiTheme="majorHAnsi" w:eastAsiaTheme="majorEastAsia" w:hAnsiTheme="majorHAnsi" w:cstheme="majorBidi"/>
-          <w:color w:val="2F5496" w:themeColor="accent1" w:themeShade="BF"/>
-          <w:sz w:val="44"/>
-          <w:szCs w:val="44"/>
+          <w:sz w:val="48"/>
+          <w:szCs w:val="48"/>
           <w14:shadow w14:blurRad="60007" w14:dist="0" w14:dir="1500000" w14:sx="100000" w14:sy="-30000" w14:kx="800400" w14:ky="0" w14:algn="bl">
             <w14:srgbClr w14:val="000000">
               <w14:alpha w14:val="80000"/>
@@ -1054,10 +1946,7 @@
               <w:jc w:val="center"/>
             </w:pPr>
             <w:r>
-              <w:t>6</w:t>
-            </w:r>
-            <w:r>
-              <w:t>/1/2020</w:t>
+              <w:t>6/1/2020</w:t>
             </w:r>
           </w:p>
         </w:tc>
@@ -1102,10 +1991,7 @@
               <w:jc w:val="center"/>
             </w:pPr>
             <w:r>
-              <w:t>7</w:t>
-            </w:r>
-            <w:r>
-              <w:t>/1/2020</w:t>
+              <w:t>7/1/2020</w:t>
             </w:r>
           </w:p>
         </w:tc>
@@ -1119,10 +2005,7 @@
               <w:cnfStyle w:val="000000100000" w:firstRow="0" w:lastRow="0" w:firstColumn="0" w:lastColumn="0" w:oddVBand="0" w:evenVBand="0" w:oddHBand="1" w:evenHBand="0" w:firstRowFirstColumn="0" w:firstRowLastColumn="0" w:lastRowFirstColumn="0" w:lastRowLastColumn="0"/>
             </w:pPr>
             <w:r>
-              <w:t xml:space="preserve">Present work of every team member, give feedback </w:t>
-            </w:r>
-            <w:r>
-              <w:t xml:space="preserve">&amp; </w:t>
+              <w:t xml:space="preserve">Present work of every team member, give feedback &amp; </w:t>
             </w:r>
             <w:r>
               <w:t>discussing</w:t>
@@ -1141,10 +2024,7 @@
               <w:jc w:val="center"/>
             </w:pPr>
             <w:r>
-              <w:t>8</w:t>
-            </w:r>
-            <w:r>
-              <w:t>/1/2020</w:t>
+              <w:t>8/1/2020</w:t>
             </w:r>
           </w:p>
         </w:tc>
@@ -1158,10 +2038,7 @@
               <w:cnfStyle w:val="000000000000" w:firstRow="0" w:lastRow="0" w:firstColumn="0" w:lastColumn="0" w:oddVBand="0" w:evenVBand="0" w:oddHBand="0" w:evenHBand="0" w:firstRowFirstColumn="0" w:firstRowLastColumn="0" w:lastRowFirstColumn="0" w:lastRowLastColumn="0"/>
             </w:pPr>
             <w:r>
-              <w:t xml:space="preserve">Database Designing and Implementation well be ready </w:t>
-            </w:r>
-            <w:r>
-              <w:t xml:space="preserve">&amp; </w:t>
+              <w:t xml:space="preserve">Database Designing and Implementation well be ready &amp; </w:t>
             </w:r>
             <w:r>
               <w:t>discussing</w:t>
@@ -1186,10 +2063,7 @@
               <w:jc w:val="center"/>
             </w:pPr>
             <w:r>
-              <w:t>9</w:t>
-            </w:r>
-            <w:r>
-              <w:t>/1/2020</w:t>
+              <w:t>9/1/2020</w:t>
             </w:r>
           </w:p>
         </w:tc>
@@ -1206,13 +2080,7 @@
               <w:t>Server-side</w:t>
             </w:r>
             <w:r>
-              <w:t xml:space="preserve"> </w:t>
-            </w:r>
-            <w:r>
-              <w:t>Implementation</w:t>
-            </w:r>
-            <w:r>
-              <w:t xml:space="preserve"> well be ready and a simple Front UI should be presented and ready</w:t>
+              <w:t xml:space="preserve"> Implementation well be ready and a simple Front UI should be presented and ready</w:t>
             </w:r>
           </w:p>
         </w:tc>
@@ -1228,10 +2096,7 @@
               <w:jc w:val="center"/>
             </w:pPr>
             <w:r>
-              <w:t>10</w:t>
-            </w:r>
-            <w:r>
-              <w:t>/1/2020</w:t>
+              <w:t>10/1/2020</w:t>
             </w:r>
           </w:p>
         </w:tc>
@@ -1254,10 +2119,7 @@
               <w:cnfStyle w:val="000000000000" w:firstRow="0" w:lastRow="0" w:firstColumn="0" w:lastColumn="0" w:oddVBand="0" w:evenVBand="0" w:oddHBand="0" w:evenHBand="0" w:firstRowFirstColumn="0" w:firstRowLastColumn="0" w:lastRowFirstColumn="0" w:lastRowLastColumn="0"/>
             </w:pPr>
             <w:r>
-              <w:t xml:space="preserve">Excepted finish well be on this day, feedback </w:t>
-            </w:r>
-            <w:r>
-              <w:t xml:space="preserve">&amp; </w:t>
+              <w:t xml:space="preserve">Excepted finish well be on this day, feedback &amp; </w:t>
             </w:r>
             <w:r>
               <w:t>discussing</w:t>
@@ -1280,22 +2142,7 @@
               <w:jc w:val="center"/>
             </w:pPr>
             <w:r>
-              <w:t>11</w:t>
-            </w:r>
-            <w:r>
-              <w:t>/1/2020</w:t>
-            </w:r>
-            <w:r>
-              <w:t xml:space="preserve"> &amp; </w:t>
-            </w:r>
-            <w:r>
-              <w:t>1</w:t>
-            </w:r>
-            <w:r>
-              <w:t>2</w:t>
-            </w:r>
-            <w:r>
-              <w:t>/1/2020</w:t>
+              <w:t>11/1/2020 &amp; 12/1/2020</w:t>
             </w:r>
           </w:p>
         </w:tc>
@@ -1325,13 +2172,7 @@
               <w:jc w:val="center"/>
             </w:pPr>
             <w:r>
-              <w:t>1</w:t>
-            </w:r>
-            <w:r>
-              <w:t>3</w:t>
-            </w:r>
-            <w:r>
-              <w:t>/1/2020</w:t>
+              <w:t>13/1/2020</w:t>
             </w:r>
           </w:p>
         </w:tc>
@@ -1345,7 +2186,13 @@
               <w:cnfStyle w:val="000000000000" w:firstRow="0" w:lastRow="0" w:firstColumn="0" w:lastColumn="0" w:oddVBand="0" w:evenVBand="0" w:oddHBand="0" w:evenHBand="0" w:firstRowFirstColumn="0" w:firstRowLastColumn="0" w:lastRowFirstColumn="0" w:lastRowLastColumn="0"/>
             </w:pPr>
             <w:r>
-              <w:t>Project Deadline – present day</w:t>
+              <w:t xml:space="preserve">Project Deadline – </w:t>
+            </w:r>
+            <w:r>
+              <w:t>P</w:t>
+            </w:r>
+            <w:r>
+              <w:t>resent day</w:t>
             </w:r>
           </w:p>
         </w:tc>
@@ -1360,20 +2207,12 @@
       <w:pPr>
         <w:jc w:val="center"/>
       </w:pPr>
-    </w:p>
-    <w:p/>
-    <w:p>
-      <w:pPr>
-        <w:jc w:val="center"/>
-      </w:pPr>
-    </w:p>
-    <w:p>
-      <w:pPr>
-        <w:pStyle w:val="Heading1"/>
-        <w:jc w:val="center"/>
-        <w:rPr>
-          <w:sz w:val="44"/>
-          <w:szCs w:val="44"/>
+      <w:r>
+        <w:rPr>
+          <w:rFonts w:asciiTheme="majorHAnsi" w:eastAsiaTheme="majorEastAsia" w:hAnsiTheme="majorHAnsi" w:cstheme="majorBidi"/>
+          <w:color w:val="2F5496" w:themeColor="accent1" w:themeShade="BF"/>
+          <w:sz w:val="48"/>
+          <w:szCs w:val="48"/>
           <w14:shadow w14:blurRad="60007" w14:dist="0" w14:dir="1500000" w14:sx="100000" w14:sy="-30000" w14:kx="800400" w14:ky="0" w14:algn="bl">
             <w14:srgbClr w14:val="000000">
               <w14:alpha w14:val="80000"/>
@@ -1407,46 +2246,208 @@
             </w14:gradFill>
           </w14:textFill>
         </w:rPr>
-      </w:pPr>
-      <w:r>
-        <w:rPr>
-          <w:sz w:val="44"/>
-          <w:szCs w:val="44"/>
-          <w14:shadow w14:blurRad="60007" w14:dist="0" w14:dir="1500000" w14:sx="100000" w14:sy="-30000" w14:kx="800400" w14:ky="0" w14:algn="bl">
+        <w:t>Technologies &amp; Frameworks</w:t>
+      </w:r>
+    </w:p>
+    <w:p>
+      <w:pPr>
+        <w:rPr>
+          <w:sz w:val="24"/>
+          <w:szCs w:val="24"/>
+        </w:rPr>
+      </w:pPr>
+      <w:r>
+        <w:rPr>
+          <w:sz w:val="24"/>
+          <w:szCs w:val="24"/>
+        </w:rPr>
+        <w:t xml:space="preserve">For the front end – </w:t>
+      </w:r>
+      <w:r>
+        <w:rPr>
+          <w:rFonts w:ascii="Copperplate Gothic Bold" w:hAnsi="Copperplate Gothic Bold"/>
+          <w:b/>
+          <w:color w:val="70AD47"/>
+          <w:spacing w:val="10"/>
+          <w:sz w:val="28"/>
+          <w:szCs w:val="28"/>
+          <w14:glow w14:rad="38100">
+            <w14:schemeClr w14:val="accent1">
+              <w14:alpha w14:val="60000"/>
+            </w14:schemeClr>
+          </w14:glow>
+          <w14:textOutline w14:w="9525" w14:cap="flat" w14:cmpd="sng" w14:algn="ctr">
+            <w14:solidFill>
+              <w14:schemeClr w14:val="accent1"/>
+            </w14:solidFill>
+            <w14:prstDash w14:val="solid"/>
+            <w14:round/>
+          </w14:textOutline>
+          <w14:textFill>
+            <w14:solidFill>
+              <w14:srgbClr w14:val="70AD47">
+                <w14:tint w14:val="1000"/>
+              </w14:srgbClr>
+            </w14:solidFill>
+          </w14:textFill>
+        </w:rPr>
+        <w:t>React</w:t>
+      </w:r>
+      <w:r>
+        <w:rPr>
+          <w:b/>
+          <w:color w:val="70AD47"/>
+          <w:spacing w:val="10"/>
+          <w:sz w:val="28"/>
+          <w:szCs w:val="28"/>
+          <w14:glow w14:rad="38100">
+            <w14:schemeClr w14:val="accent1">
+              <w14:alpha w14:val="60000"/>
+            </w14:schemeClr>
+          </w14:glow>
+          <w14:textOutline w14:w="9525" w14:cap="flat" w14:cmpd="sng" w14:algn="ctr">
+            <w14:solidFill>
+              <w14:schemeClr w14:val="accent1"/>
+            </w14:solidFill>
+            <w14:prstDash w14:val="solid"/>
+            <w14:round/>
+          </w14:textOutline>
+          <w14:textFill>
+            <w14:solidFill>
+              <w14:srgbClr w14:val="70AD47">
+                <w14:tint w14:val="1000"/>
+              </w14:srgbClr>
+            </w14:solidFill>
+          </w14:textFill>
+        </w:rPr>
+        <w:t xml:space="preserve"> </w:t>
+      </w:r>
+    </w:p>
+    <w:p>
+      <w:pPr>
+        <w:rPr>
+          <w:sz w:val="24"/>
+          <w:szCs w:val="24"/>
+        </w:rPr>
+      </w:pPr>
+      <w:r>
+        <w:rPr>
+          <w:sz w:val="24"/>
+          <w:szCs w:val="24"/>
+        </w:rPr>
+        <w:t xml:space="preserve">Back-end – </w:t>
+      </w:r>
+      <w:r>
+        <w:rPr>
+          <w:b/>
+          <w:color w:val="E7E6E6" w:themeColor="background2"/>
+          <w:spacing w:val="10"/>
+          <w:sz w:val="24"/>
+          <w:szCs w:val="24"/>
+          <w14:shadow w14:blurRad="63500" w14:dist="50800" w14:dir="13500000" w14:sx="0" w14:sy="0" w14:kx="0" w14:ky="0" w14:algn="none">
             <w14:srgbClr w14:val="000000">
-              <w14:alpha w14:val="80000"/>
+              <w14:alpha w14:val="50000"/>
             </w14:srgbClr>
           </w14:shadow>
-          <w14:reflection w14:blurRad="6350" w14:stA="53000" w14:stPos="0" w14:endA="300" w14:endPos="35500" w14:dist="0" w14:dir="5400000" w14:fadeDir="5400000" w14:sx="100000" w14:sy="-90000" w14:kx="0" w14:ky="0" w14:algn="bl"/>
+          <w14:textOutline w14:w="9525" w14:cap="flat" w14:cmpd="sng" w14:algn="ctr">
+            <w14:solidFill>
+              <w14:schemeClr w14:val="accent6">
+                <w14:lumMod w14:val="60000"/>
+                <w14:lumOff w14:val="40000"/>
+              </w14:schemeClr>
+            </w14:solidFill>
+            <w14:prstDash w14:val="solid"/>
+            <w14:round/>
+          </w14:textOutline>
+        </w:rPr>
+        <w:t xml:space="preserve">NodeJS &amp; Express </w:t>
+      </w:r>
+    </w:p>
+    <w:p>
+      <w:pPr>
+        <w:rPr>
+          <w:sz w:val="24"/>
+          <w:szCs w:val="24"/>
+        </w:rPr>
+      </w:pPr>
+      <w:r>
+        <w:rPr>
+          <w:sz w:val="24"/>
+          <w:szCs w:val="24"/>
+        </w:rPr>
+        <w:t xml:space="preserve">Database – </w:t>
+      </w:r>
+      <w:proofErr w:type="spellStart"/>
+      <w:r>
+        <w:rPr>
+          <w:b/>
+          <w:color w:val="000000" w:themeColor="text1"/>
+          <w:sz w:val="24"/>
+          <w:szCs w:val="24"/>
+          <w14:shadow w14:blurRad="12700" w14:dist="38100" w14:dir="2700000" w14:sx="100000" w14:sy="100000" w14:kx="0" w14:ky="0" w14:algn="tl">
+            <w14:schemeClr w14:val="bg1">
+              <w14:lumMod w14:val="50000"/>
+            </w14:schemeClr>
+          </w14:shadow>
+          <w14:textOutline w14:w="9525" w14:cap="flat" w14:cmpd="sng" w14:algn="ctr">
+            <w14:solidFill>
+              <w14:srgbClr w14:val="00B050"/>
+            </w14:solidFill>
+            <w14:prstDash w14:val="solid"/>
+            <w14:round/>
+          </w14:textOutline>
+        </w:rPr>
+        <w:t>MangoDB</w:t>
+      </w:r>
+      <w:proofErr w:type="spellEnd"/>
+      <w:r>
+        <w:rPr>
+          <w:b/>
+          <w:color w:val="000000" w:themeColor="text1"/>
+          <w:sz w:val="24"/>
+          <w:szCs w:val="24"/>
+          <w14:shadow w14:blurRad="12700" w14:dist="38100" w14:dir="2700000" w14:sx="100000" w14:sy="100000" w14:kx="0" w14:ky="0" w14:algn="tl">
+            <w14:schemeClr w14:val="bg1">
+              <w14:lumMod w14:val="50000"/>
+            </w14:schemeClr>
+          </w14:shadow>
+          <w14:textOutline w14:w="9525" w14:cap="flat" w14:cmpd="sng" w14:algn="ctr">
+            <w14:solidFill>
+              <w14:srgbClr w14:val="00B050"/>
+            </w14:solidFill>
+            <w14:prstDash w14:val="solid"/>
+            <w14:round/>
+          </w14:textOutline>
+        </w:rPr>
+        <w:t xml:space="preserve"> </w:t>
+      </w:r>
+    </w:p>
+    <w:p>
+      <w:pPr>
+        <w:rPr>
+          <w:sz w:val="24"/>
+          <w:szCs w:val="24"/>
+        </w:rPr>
+      </w:pPr>
+      <w:r>
+        <w:rPr>
+          <w:sz w:val="24"/>
+          <w:szCs w:val="24"/>
+        </w:rPr>
+        <w:t xml:space="preserve">Deployment – </w:t>
+      </w:r>
+      <w:r>
+        <w:rPr>
+          <w:color w:val="7030A0"/>
+          <w:sz w:val="24"/>
+          <w:szCs w:val="24"/>
           <w14:textOutline w14:w="0" w14:cap="flat" w14:cmpd="sng" w14:algn="ctr">
             <w14:noFill/>
             <w14:prstDash w14:val="solid"/>
             <w14:round/>
           </w14:textOutline>
-          <w14:textFill>
-            <w14:gradFill>
-              <w14:gsLst>
-                <w14:gs w14:pos="0">
-                  <w14:schemeClr w14:val="accent5">
-                    <w14:lumMod w14:val="50000"/>
-                  </w14:schemeClr>
-                </w14:gs>
-                <w14:gs w14:pos="50000">
-                  <w14:schemeClr w14:val="accent5"/>
-                </w14:gs>
-                <w14:gs w14:pos="100000">
-                  <w14:schemeClr w14:val="accent5">
-                    <w14:lumMod w14:val="60000"/>
-                    <w14:lumOff w14:val="40000"/>
-                  </w14:schemeClr>
-                </w14:gs>
-              </w14:gsLst>
-              <w14:lin w14:ang="5400000" w14:scaled="0"/>
-            </w14:gradFill>
-          </w14:textFill>
-        </w:rPr>
-        <w:lastRenderedPageBreak/>
-        <w:t>Bare-Minimum Functionality</w:t>
+        </w:rPr>
+        <w:t xml:space="preserve">Heroku </w:t>
       </w:r>
     </w:p>
     <w:p>
@@ -1456,65 +2457,11 @@
           <w:szCs w:val="24"/>
         </w:rPr>
       </w:pPr>
-      <w:r>
-        <w:rPr>
-          <w:sz w:val="24"/>
-          <w:szCs w:val="24"/>
-        </w:rPr>
-        <w:t xml:space="preserve">the site well be a Cinema website, the mean page well contains the movies that is available for that day, </w:t>
-      </w:r>
-      <w:r>
-        <w:rPr>
-          <w:sz w:val="24"/>
-          <w:szCs w:val="24"/>
-        </w:rPr>
-        <w:t xml:space="preserve">the site well only </w:t>
-      </w:r>
-      <w:r>
-        <w:rPr>
-          <w:sz w:val="24"/>
-          <w:szCs w:val="24"/>
-        </w:rPr>
-        <w:t>has</w:t>
-      </w:r>
-      <w:r>
-        <w:rPr>
-          <w:sz w:val="24"/>
-          <w:szCs w:val="24"/>
-        </w:rPr>
-        <w:t xml:space="preserve"> the movies available in the next 5 </w:t>
-      </w:r>
-      <w:r>
-        <w:rPr>
-          <w:sz w:val="24"/>
-          <w:szCs w:val="24"/>
-        </w:rPr>
-        <w:t>days,</w:t>
-      </w:r>
-      <w:r>
-        <w:rPr>
-          <w:sz w:val="24"/>
-          <w:szCs w:val="24"/>
-        </w:rPr>
-        <w:t xml:space="preserve"> the site well also </w:t>
-      </w:r>
-      <w:r>
-        <w:rPr>
-          <w:sz w:val="24"/>
-          <w:szCs w:val="24"/>
-        </w:rPr>
-        <w:t>contains</w:t>
-      </w:r>
-      <w:r>
-        <w:rPr>
-          <w:sz w:val="24"/>
-          <w:szCs w:val="24"/>
-        </w:rPr>
-        <w:t xml:space="preserve"> multiple other options </w:t>
-      </w:r>
     </w:p>
-    <w:p/>
-    <w:p/>
+    <w:p>
+      <w:bookmarkStart w:id="0" w:name="_GoBack"/>
+      <w:bookmarkEnd w:id="0"/>
+    </w:p>
     <w:p>
       <w:pPr>
         <w:jc w:val="center"/>
@@ -1534,7 +2481,7 @@
       </w:pPr>
     </w:p>
     <w:sectPr>
-      <w:headerReference w:type="default" r:id="rId8"/>
+      <w:headerReference w:type="default" r:id="rId11"/>
       <w:pgSz w:w="12240" w:h="15840"/>
       <w:pgMar w:top="1440" w:right="1080" w:bottom="1440" w:left="1080" w:header="720" w:footer="720" w:gutter="0"/>
       <w:pgBorders w:offsetFrom="page">
@@ -1543,7 +2490,9 @@
         <w:bottom w:val="cornerTriangles" w:sz="14" w:space="24" w:color="auto"/>
         <w:right w:val="cornerTriangles" w:sz="14" w:space="24" w:color="auto"/>
       </w:pgBorders>
+      <w:pgNumType w:start="0"/>
       <w:cols w:space="720"/>
+      <w:titlePg/>
       <w:docGrid w:linePitch="360"/>
     </w:sectPr>
   </w:body>
@@ -2641,7 +3590,660 @@
       </w:tcPr>
     </w:tblStylePr>
   </w:style>
+  <w:style w:type="paragraph" w:styleId="NoSpacing">
+    <w:name w:val="No Spacing"/>
+    <w:link w:val="NoSpacingChar"/>
+    <w:uiPriority w:val="1"/>
+    <w:qFormat/>
+    <w:rsid w:val="00AB22D4"/>
+    <w:pPr>
+      <w:spacing w:after="0" w:line="240" w:lineRule="auto"/>
+    </w:pPr>
+    <w:rPr>
+      <w:rFonts w:eastAsiaTheme="minorEastAsia"/>
+    </w:rPr>
+  </w:style>
+  <w:style w:type="character" w:customStyle="1" w:styleId="NoSpacingChar">
+    <w:name w:val="No Spacing Char"/>
+    <w:basedOn w:val="DefaultParagraphFont"/>
+    <w:link w:val="NoSpacing"/>
+    <w:uiPriority w:val="1"/>
+    <w:rsid w:val="00AB22D4"/>
+    <w:rPr>
+      <w:rFonts w:eastAsiaTheme="minorEastAsia"/>
+    </w:rPr>
+  </w:style>
 </w:styles>
+</file>
+
+<file path=word/glossary/document.xml><?xml version="1.0" encoding="utf-8"?>
+<w:glossaryDocument xmlns:wpc="http://schemas.microsoft.com/office/word/2010/wordprocessingCanvas" xmlns:cx="http://schemas.microsoft.com/office/drawing/2014/chartex" xmlns:cx1="http://schemas.microsoft.com/office/drawing/2015/9/8/chartex" xmlns:cx2="http://schemas.microsoft.com/office/drawing/2015/10/21/chartex" xmlns:cx3="http://schemas.microsoft.com/office/drawing/2016/5/9/chartex" xmlns:cx4="http://schemas.microsoft.com/office/drawing/2016/5/10/chartex" xmlns:cx5="http://schemas.microsoft.com/office/drawing/2016/5/11/chartex" xmlns:cx6="http://schemas.microsoft.com/office/drawing/2016/5/12/chartex" xmlns:cx7="http://schemas.microsoft.com/office/drawing/2016/5/13/chartex" xmlns:cx8="http://schemas.microsoft.com/office/drawing/2016/5/14/chartex" xmlns:mc="http://schemas.openxmlformats.org/markup-compatibility/2006" xmlns:aink="http://schemas.microsoft.com/office/drawing/2016/ink" xmlns:am3d="http://schemas.microsoft.com/office/drawing/2017/model3d" xmlns:o="urn:schemas-microsoft-com:office:office" xmlns:r="http://schemas.openxmlformats.org/officeDocument/2006/relationships" xmlns:m="http://schemas.openxmlformats.org/officeDocument/2006/math" xmlns:v="urn:schemas-microsoft-com:vml" xmlns:wp14="http://schemas.microsoft.com/office/word/2010/wordprocessingDrawing" xmlns:wp="http://schemas.openxmlformats.org/drawingml/2006/wordprocessingDrawing" xmlns:w10="urn:schemas-microsoft-com:office:word" xmlns:w="http://schemas.openxmlformats.org/wordprocessingml/2006/main" xmlns:w14="http://schemas.microsoft.com/office/word/2010/wordml" xmlns:w15="http://schemas.microsoft.com/office/word/2012/wordml" xmlns:w16cid="http://schemas.microsoft.com/office/word/2016/wordml/cid" xmlns:w16se="http://schemas.microsoft.com/office/word/2015/wordml/symex" xmlns:wpg="http://schemas.microsoft.com/office/word/2010/wordprocessingGroup" xmlns:wpi="http://schemas.microsoft.com/office/word/2010/wordprocessingInk" xmlns:wne="http://schemas.microsoft.com/office/word/2006/wordml" xmlns:wps="http://schemas.microsoft.com/office/word/2010/wordprocessingShape" mc:Ignorable="w14 w15 w16se w16cid wp14">
+  <w:docParts>
+    <w:docPart>
+      <w:docPartPr>
+        <w:name w:val="E29D2E841FF74AD7AF305F88E3CC8457"/>
+        <w:category>
+          <w:name w:val="General"/>
+          <w:gallery w:val="placeholder"/>
+        </w:category>
+        <w:types>
+          <w:type w:val="bbPlcHdr"/>
+        </w:types>
+        <w:behaviors>
+          <w:behavior w:val="content"/>
+        </w:behaviors>
+        <w:guid w:val="{307067D8-CBBF-4F47-97BF-DCC4F00F8F79}"/>
+      </w:docPartPr>
+      <w:docPartBody>
+        <w:p>
+          <w:pPr>
+            <w:pStyle w:val="E29D2E841FF74AD7AF305F88E3CC8457"/>
+          </w:pPr>
+          <w:r>
+            <w:rPr>
+              <w:rFonts w:asciiTheme="majorHAnsi" w:eastAsiaTheme="majorEastAsia" w:hAnsiTheme="majorHAnsi" w:cstheme="majorBidi"/>
+              <w:caps/>
+              <w:color w:val="4472C4" w:themeColor="accent1"/>
+              <w:sz w:val="80"/>
+              <w:szCs w:val="80"/>
+            </w:rPr>
+            <w:t>[Document title]</w:t>
+          </w:r>
+        </w:p>
+      </w:docPartBody>
+    </w:docPart>
+    <w:docPart>
+      <w:docPartPr>
+        <w:name w:val="529CAE86740648F492F52A09D2769D9B"/>
+        <w:category>
+          <w:name w:val="General"/>
+          <w:gallery w:val="placeholder"/>
+        </w:category>
+        <w:types>
+          <w:type w:val="bbPlcHdr"/>
+        </w:types>
+        <w:behaviors>
+          <w:behavior w:val="content"/>
+        </w:behaviors>
+        <w:guid w:val="{F29C4E63-CEA6-4BFA-BB96-3C901B989108}"/>
+      </w:docPartPr>
+      <w:docPartBody>
+        <w:p>
+          <w:pPr>
+            <w:pStyle w:val="529CAE86740648F492F52A09D2769D9B"/>
+          </w:pPr>
+          <w:r>
+            <w:rPr>
+              <w:color w:val="4472C4" w:themeColor="accent1"/>
+              <w:sz w:val="28"/>
+              <w:szCs w:val="28"/>
+            </w:rPr>
+            <w:t>[Document subtitle]</w:t>
+          </w:r>
+        </w:p>
+      </w:docPartBody>
+    </w:docPart>
+  </w:docParts>
+</w:glossaryDocument>
+</file>
+
+<file path=word/glossary/fontTable.xml><?xml version="1.0" encoding="utf-8"?>
+<w:fonts xmlns:mc="http://schemas.openxmlformats.org/markup-compatibility/2006" xmlns:r="http://schemas.openxmlformats.org/officeDocument/2006/relationships" xmlns:w="http://schemas.openxmlformats.org/wordprocessingml/2006/main" xmlns:w14="http://schemas.microsoft.com/office/word/2010/wordml" xmlns:w15="http://schemas.microsoft.com/office/word/2012/wordml" xmlns:w16cid="http://schemas.microsoft.com/office/word/2016/wordml/cid" xmlns:w16se="http://schemas.microsoft.com/office/word/2015/wordml/symex" mc:Ignorable="w14 w15 w16se w16cid">
+  <w:font w:name="Symbol">
+    <w:panose1 w:val="05050102010706020507"/>
+    <w:charset w:val="02"/>
+    <w:family w:val="roman"/>
+    <w:pitch w:val="variable"/>
+    <w:sig w:usb0="00000000" w:usb1="10000000" w:usb2="00000000" w:usb3="00000000" w:csb0="80000000" w:csb1="00000000"/>
+  </w:font>
+  <w:font w:name="Times New Roman">
+    <w:panose1 w:val="02020603050405020304"/>
+    <w:charset w:val="00"/>
+    <w:family w:val="roman"/>
+    <w:pitch w:val="variable"/>
+    <w:sig w:usb0="E0002AFF" w:usb1="C0007841" w:usb2="00000009" w:usb3="00000000" w:csb0="000001FF" w:csb1="00000000"/>
+  </w:font>
+  <w:font w:name="Courier New">
+    <w:panose1 w:val="02070309020205020404"/>
+    <w:charset w:val="00"/>
+    <w:family w:val="modern"/>
+    <w:pitch w:val="fixed"/>
+    <w:sig w:usb0="E0002EFF" w:usb1="C0007843" w:usb2="00000009" w:usb3="00000000" w:csb0="000001FF" w:csb1="00000000"/>
+  </w:font>
+  <w:font w:name="Wingdings">
+    <w:panose1 w:val="05000000000000000000"/>
+    <w:charset w:val="02"/>
+    <w:family w:val="auto"/>
+    <w:pitch w:val="variable"/>
+    <w:sig w:usb0="00000000" w:usb1="10000000" w:usb2="00000000" w:usb3="00000000" w:csb0="80000000" w:csb1="00000000"/>
+  </w:font>
+  <w:font w:name="Calibri">
+    <w:panose1 w:val="020F0502020204030204"/>
+    <w:charset w:val="00"/>
+    <w:family w:val="swiss"/>
+    <w:pitch w:val="variable"/>
+    <w:sig w:usb0="E1002AFF" w:usb1="4000ACFF" w:usb2="00000009" w:usb3="00000000" w:csb0="000001FF" w:csb1="00000000"/>
+  </w:font>
+  <w:font w:name="Arial">
+    <w:panose1 w:val="020B0604020202020204"/>
+    <w:charset w:val="00"/>
+    <w:family w:val="swiss"/>
+    <w:pitch w:val="variable"/>
+    <w:sig w:usb0="E0002AFF" w:usb1="C0007843" w:usb2="00000009" w:usb3="00000000" w:csb0="000001FF" w:csb1="00000000"/>
+  </w:font>
+  <w:font w:name="Calibri Light">
+    <w:panose1 w:val="020F0302020204030204"/>
+    <w:charset w:val="00"/>
+    <w:family w:val="swiss"/>
+    <w:pitch w:val="variable"/>
+    <w:sig w:usb0="A0002AEF" w:usb1="4000207B" w:usb2="00000000" w:usb3="00000000" w:csb0="000001FF" w:csb1="00000000"/>
+  </w:font>
+  <w:font w:name="Showcard Gothic">
+    <w:panose1 w:val="04020904020102020604"/>
+    <w:charset w:val="00"/>
+    <w:family w:val="decorative"/>
+    <w:pitch w:val="variable"/>
+    <w:sig w:usb0="00000003" w:usb1="00000000" w:usb2="00000000" w:usb3="00000000" w:csb0="00000001" w:csb1="00000000"/>
+  </w:font>
+  <w:font w:name="Copperplate Gothic Bold">
+    <w:panose1 w:val="020E0705020206020404"/>
+    <w:charset w:val="00"/>
+    <w:family w:val="swiss"/>
+    <w:pitch w:val="variable"/>
+    <w:sig w:usb0="00000003" w:usb1="00000000" w:usb2="00000000" w:usb3="00000000" w:csb0="00000001" w:csb1="00000000"/>
+  </w:font>
+  <w:font w:name="Bradley Hand ITC">
+    <w:panose1 w:val="03070402050302030203"/>
+    <w:charset w:val="00"/>
+    <w:family w:val="script"/>
+    <w:pitch w:val="variable"/>
+    <w:sig w:usb0="00000003" w:usb1="00000000" w:usb2="00000000" w:usb3="00000000" w:csb0="00000001" w:csb1="00000000"/>
+  </w:font>
+</w:fonts>
+</file>
+
+<file path=word/glossary/settings.xml><?xml version="1.0" encoding="utf-8"?>
+<w:settings xmlns:mc="http://schemas.openxmlformats.org/markup-compatibility/2006" xmlns:o="urn:schemas-microsoft-com:office:office" xmlns:r="http://schemas.openxmlformats.org/officeDocument/2006/relationships" xmlns:m="http://schemas.openxmlformats.org/officeDocument/2006/math" xmlns:v="urn:schemas-microsoft-com:vml" xmlns:w10="urn:schemas-microsoft-com:office:word" xmlns:w="http://schemas.openxmlformats.org/wordprocessingml/2006/main" xmlns:w14="http://schemas.microsoft.com/office/word/2010/wordml" xmlns:w15="http://schemas.microsoft.com/office/word/2012/wordml" xmlns:w16cid="http://schemas.microsoft.com/office/word/2016/wordml/cid" xmlns:w16se="http://schemas.microsoft.com/office/word/2015/wordml/symex" xmlns:sl="http://schemas.openxmlformats.org/schemaLibrary/2006/main" mc:Ignorable="w14 w15 w16se w16cid">
+  <w:view w:val="normal"/>
+  <w:defaultTabStop w:val="720"/>
+  <w:characterSpacingControl w:val="doNotCompress"/>
+  <w:compat>
+    <w:useFELayout/>
+    <w:compatSetting w:name="compatibilityMode" w:uri="http://schemas.microsoft.com/office/word" w:val="15"/>
+    <w:compatSetting w:name="overrideTableStyleFontSizeAndJustification" w:uri="http://schemas.microsoft.com/office/word" w:val="1"/>
+    <w:compatSetting w:name="enableOpenTypeFeatures" w:uri="http://schemas.microsoft.com/office/word" w:val="1"/>
+    <w:compatSetting w:name="doNotFlipMirrorIndents" w:uri="http://schemas.microsoft.com/office/word" w:val="1"/>
+    <w:compatSetting w:name="differentiateMultirowTableHeaders" w:uri="http://schemas.microsoft.com/office/word" w:val="1"/>
+    <w:compatSetting w:name="useWord2013TrackBottomHyphenation" w:uri="http://schemas.microsoft.com/office/word" w:val="0"/>
+  </w:compat>
+  <w:rsids>
+    <w:rsidRoot w:val="00373E1A"/>
+    <w:rsid w:val="00373E1A"/>
+    <w:rsid w:val="00DD3F81"/>
+  </w:rsids>
+  <m:mathPr>
+    <m:mathFont m:val="Cambria Math"/>
+    <m:brkBin m:val="before"/>
+    <m:brkBinSub m:val="--"/>
+    <m:smallFrac m:val="0"/>
+    <m:dispDef/>
+    <m:lMargin m:val="0"/>
+    <m:rMargin m:val="0"/>
+    <m:defJc m:val="centerGroup"/>
+    <m:wrapIndent m:val="1440"/>
+    <m:intLim m:val="subSup"/>
+    <m:naryLim m:val="undOvr"/>
+  </m:mathPr>
+  <w:themeFontLang w:val="en-US" w:bidi="ar-SA"/>
+  <w:clrSchemeMapping w:bg1="light1" w:t1="dark1" w:bg2="light2" w:t2="dark2" w:accent1="accent1" w:accent2="accent2" w:accent3="accent3" w:accent4="accent4" w:accent5="accent5" w:accent6="accent6" w:hyperlink="hyperlink" w:followedHyperlink="followedHyperlink"/>
+  <w:decimalSymbol w:val="."/>
+  <w:listSeparator w:val=","/>
+  <w15:chartTrackingRefBased/>
+</w:settings>
+</file>
+
+<file path=word/glossary/styles.xml><?xml version="1.0" encoding="utf-8"?>
+<w:styles xmlns:mc="http://schemas.openxmlformats.org/markup-compatibility/2006" xmlns:r="http://schemas.openxmlformats.org/officeDocument/2006/relationships" xmlns:w="http://schemas.openxmlformats.org/wordprocessingml/2006/main" xmlns:w14="http://schemas.microsoft.com/office/word/2010/wordml" xmlns:w15="http://schemas.microsoft.com/office/word/2012/wordml" xmlns:w16cid="http://schemas.microsoft.com/office/word/2016/wordml/cid" xmlns:w16se="http://schemas.microsoft.com/office/word/2015/wordml/symex" mc:Ignorable="w14 w15 w16se w16cid">
+  <w:docDefaults>
+    <w:rPrDefault>
+      <w:rPr>
+        <w:rFonts w:asciiTheme="minorHAnsi" w:eastAsiaTheme="minorEastAsia" w:hAnsiTheme="minorHAnsi" w:cstheme="minorBidi"/>
+        <w:sz w:val="22"/>
+        <w:szCs w:val="22"/>
+        <w:lang w:val="en-US" w:eastAsia="en-US" w:bidi="ar-SA"/>
+      </w:rPr>
+    </w:rPrDefault>
+    <w:pPrDefault>
+      <w:pPr>
+        <w:spacing w:after="160" w:line="259" w:lineRule="auto"/>
+      </w:pPr>
+    </w:pPrDefault>
+  </w:docDefaults>
+  <w:latentStyles w:defLockedState="0" w:defUIPriority="99" w:defSemiHidden="0" w:defUnhideWhenUsed="0" w:defQFormat="0" w:count="376">
+    <w:lsdException w:name="Normal" w:uiPriority="0" w:qFormat="1"/>
+    <w:lsdException w:name="heading 1" w:uiPriority="9" w:qFormat="1"/>
+    <w:lsdException w:name="heading 2" w:semiHidden="1" w:uiPriority="9" w:unhideWhenUsed="1" w:qFormat="1"/>
+    <w:lsdException w:name="heading 3" w:semiHidden="1" w:uiPriority="9" w:unhideWhenUsed="1" w:qFormat="1"/>
+    <w:lsdException w:name="heading 4" w:semiHidden="1" w:uiPriority="9" w:unhideWhenUsed="1" w:qFormat="1"/>
+    <w:lsdException w:name="heading 5" w:semiHidden="1" w:uiPriority="9" w:unhideWhenUsed="1" w:qFormat="1"/>
+    <w:lsdException w:name="heading 6" w:semiHidden="1" w:uiPriority="9" w:unhideWhenUsed="1" w:qFormat="1"/>
+    <w:lsdException w:name="heading 7" w:semiHidden="1" w:uiPriority="9" w:unhideWhenUsed="1" w:qFormat="1"/>
+    <w:lsdException w:name="heading 8" w:semiHidden="1" w:uiPriority="9" w:unhideWhenUsed="1" w:qFormat="1"/>
+    <w:lsdException w:name="heading 9" w:semiHidden="1" w:uiPriority="9" w:unhideWhenUsed="1" w:qFormat="1"/>
+    <w:lsdException w:name="index 1" w:semiHidden="1" w:unhideWhenUsed="1"/>
+    <w:lsdException w:name="index 2" w:semiHidden="1" w:unhideWhenUsed="1"/>
+    <w:lsdException w:name="index 3" w:semiHidden="1" w:unhideWhenUsed="1"/>
+    <w:lsdException w:name="index 4" w:semiHidden="1" w:unhideWhenUsed="1"/>
+    <w:lsdException w:name="index 5" w:semiHidden="1" w:unhideWhenUsed="1"/>
+    <w:lsdException w:name="index 6" w:semiHidden="1" w:unhideWhenUsed="1"/>
+    <w:lsdException w:name="index 7" w:semiHidden="1" w:unhideWhenUsed="1"/>
+    <w:lsdException w:name="index 8" w:semiHidden="1" w:unhideWhenUsed="1"/>
+    <w:lsdException w:name="index 9" w:semiHidden="1" w:unhideWhenUsed="1"/>
+    <w:lsdException w:name="toc 1" w:semiHidden="1" w:uiPriority="39" w:unhideWhenUsed="1"/>
+    <w:lsdException w:name="toc 2" w:semiHidden="1" w:uiPriority="39" w:unhideWhenUsed="1"/>
+    <w:lsdException w:name="toc 3" w:semiHidden="1" w:uiPriority="39" w:unhideWhenUsed="1"/>
+    <w:lsdException w:name="toc 4" w:semiHidden="1" w:uiPriority="39" w:unhideWhenUsed="1"/>
+    <w:lsdException w:name="toc 5" w:semiHidden="1" w:uiPriority="39" w:unhideWhenUsed="1"/>
+    <w:lsdException w:name="toc 6" w:semiHidden="1" w:uiPriority="39" w:unhideWhenUsed="1"/>
+    <w:lsdException w:name="toc 7" w:semiHidden="1" w:uiPriority="39" w:unhideWhenUsed="1"/>
+    <w:lsdException w:name="toc 8" w:semiHidden="1" w:uiPriority="39" w:unhideWhenUsed="1"/>
+    <w:lsdException w:name="toc 9" w:semiHidden="1" w:uiPriority="39" w:unhideWhenUsed="1"/>
+    <w:lsdException w:name="Normal Indent" w:semiHidden="1" w:unhideWhenUsed="1"/>
+    <w:lsdException w:name="footnote text" w:semiHidden="1" w:unhideWhenUsed="1"/>
+    <w:lsdException w:name="annotation text" w:semiHidden="1" w:unhideWhenUsed="1"/>
+    <w:lsdException w:name="header" w:semiHidden="1" w:unhideWhenUsed="1"/>
+    <w:lsdException w:name="footer" w:semiHidden="1" w:unhideWhenUsed="1"/>
+    <w:lsdException w:name="index heading" w:semiHidden="1" w:unhideWhenUsed="1"/>
+    <w:lsdException w:name="caption" w:semiHidden="1" w:uiPriority="35" w:unhideWhenUsed="1" w:qFormat="1"/>
+    <w:lsdException w:name="table of figures" w:semiHidden="1" w:unhideWhenUsed="1"/>
+    <w:lsdException w:name="envelope address" w:semiHidden="1" w:unhideWhenUsed="1"/>
+    <w:lsdException w:name="envelope return" w:semiHidden="1" w:unhideWhenUsed="1"/>
+    <w:lsdException w:name="footnote reference" w:semiHidden="1" w:unhideWhenUsed="1"/>
+    <w:lsdException w:name="annotation reference" w:semiHidden="1" w:unhideWhenUsed="1"/>
+    <w:lsdException w:name="line number" w:semiHidden="1" w:unhideWhenUsed="1"/>
+    <w:lsdException w:name="page number" w:semiHidden="1" w:unhideWhenUsed="1"/>
+    <w:lsdException w:name="endnote reference" w:semiHidden="1" w:unhideWhenUsed="1"/>
+    <w:lsdException w:name="endnote text" w:semiHidden="1" w:unhideWhenUsed="1"/>
+    <w:lsdException w:name="table of authorities" w:semiHidden="1" w:unhideWhenUsed="1"/>
+    <w:lsdException w:name="macro" w:semiHidden="1" w:unhideWhenUsed="1"/>
+    <w:lsdException w:name="toa heading" w:semiHidden="1" w:unhideWhenUsed="1"/>
+    <w:lsdException w:name="List" w:semiHidden="1" w:unhideWhenUsed="1"/>
+    <w:lsdException w:name="List Bullet" w:semiHidden="1" w:unhideWhenUsed="1"/>
+    <w:lsdException w:name="List Number" w:semiHidden="1" w:unhideWhenUsed="1"/>
+    <w:lsdException w:name="List 2" w:semiHidden="1" w:unhideWhenUsed="1"/>
+    <w:lsdException w:name="List 3" w:semiHidden="1" w:unhideWhenUsed="1"/>
+    <w:lsdException w:name="List 4" w:semiHidden="1" w:unhideWhenUsed="1"/>
+    <w:lsdException w:name="List 5" w:semiHidden="1" w:unhideWhenUsed="1"/>
+    <w:lsdException w:name="List Bullet 2" w:semiHidden="1" w:unhideWhenUsed="1"/>
+    <w:lsdException w:name="List Bullet 3" w:semiHidden="1" w:unhideWhenUsed="1"/>
+    <w:lsdException w:name="List Bullet 4" w:semiHidden="1" w:unhideWhenUsed="1"/>
+    <w:lsdException w:name="List Bullet 5" w:semiHidden="1" w:unhideWhenUsed="1"/>
+    <w:lsdException w:name="List Number 2" w:semiHidden="1" w:unhideWhenUsed="1"/>
+    <w:lsdException w:name="List Number 3" w:semiHidden="1" w:unhideWhenUsed="1"/>
+    <w:lsdException w:name="List Number 4" w:semiHidden="1" w:unhideWhenUsed="1"/>
+    <w:lsdException w:name="List Number 5" w:semiHidden="1" w:unhideWhenUsed="1"/>
+    <w:lsdException w:name="Title" w:uiPriority="10" w:qFormat="1"/>
+    <w:lsdException w:name="Closing" w:semiHidden="1" w:unhideWhenUsed="1"/>
+    <w:lsdException w:name="Signature" w:semiHidden="1" w:unhideWhenUsed="1"/>
+    <w:lsdException w:name="Default Paragraph Font" w:semiHidden="1" w:uiPriority="1" w:unhideWhenUsed="1"/>
+    <w:lsdException w:name="Body Text" w:semiHidden="1" w:unhideWhenUsed="1"/>
+    <w:lsdException w:name="Body Text Indent" w:semiHidden="1" w:unhideWhenUsed="1"/>
+    <w:lsdException w:name="List Continue" w:semiHidden="1" w:unhideWhenUsed="1"/>
+    <w:lsdException w:name="List Continue 2" w:semiHidden="1" w:unhideWhenUsed="1"/>
+    <w:lsdException w:name="List Continue 3" w:semiHidden="1" w:unhideWhenUsed="1"/>
+    <w:lsdException w:name="List Continue 4" w:semiHidden="1" w:unhideWhenUsed="1"/>
+    <w:lsdException w:name="List Continue 5" w:semiHidden="1" w:unhideWhenUsed="1"/>
+    <w:lsdException w:name="Message Header" w:semiHidden="1" w:unhideWhenUsed="1"/>
+    <w:lsdException w:name="Subtitle" w:uiPriority="11" w:qFormat="1"/>
+    <w:lsdException w:name="Salutation" w:semiHidden="1" w:unhideWhenUsed="1"/>
+    <w:lsdException w:name="Date" w:semiHidden="1" w:unhideWhenUsed="1"/>
+    <w:lsdException w:name="Body Text First Indent" w:semiHidden="1" w:unhideWhenUsed="1"/>
+    <w:lsdException w:name="Body Text First Indent 2" w:semiHidden="1" w:unhideWhenUsed="1"/>
+    <w:lsdException w:name="Note Heading" w:semiHidden="1" w:unhideWhenUsed="1"/>
+    <w:lsdException w:name="Body Text 2" w:semiHidden="1" w:unhideWhenUsed="1"/>
+    <w:lsdException w:name="Body Text 3" w:semiHidden="1" w:unhideWhenUsed="1"/>
+    <w:lsdException w:name="Body Text Indent 2" w:semiHidden="1" w:unhideWhenUsed="1"/>
+    <w:lsdException w:name="Body Text Indent 3" w:semiHidden="1" w:unhideWhenUsed="1"/>
+    <w:lsdException w:name="Block Text" w:semiHidden="1" w:unhideWhenUsed="1"/>
+    <w:lsdException w:name="Hyperlink" w:semiHidden="1" w:unhideWhenUsed="1"/>
+    <w:lsdException w:name="FollowedHyperlink" w:semiHidden="1" w:unhideWhenUsed="1"/>
+    <w:lsdException w:name="Strong" w:uiPriority="22" w:qFormat="1"/>
+    <w:lsdException w:name="Emphasis" w:uiPriority="20" w:qFormat="1"/>
+    <w:lsdException w:name="Document Map" w:semiHidden="1" w:unhideWhenUsed="1"/>
+    <w:lsdException w:name="Plain Text" w:semiHidden="1" w:unhideWhenUsed="1"/>
+    <w:lsdException w:name="E-mail Signature" w:semiHidden="1" w:unhideWhenUsed="1"/>
+    <w:lsdException w:name="HTML Top of Form" w:semiHidden="1" w:unhideWhenUsed="1"/>
+    <w:lsdException w:name="HTML Bottom of Form" w:semiHidden="1" w:unhideWhenUsed="1"/>
+    <w:lsdException w:name="Normal (Web)" w:semiHidden="1" w:unhideWhenUsed="1"/>
+    <w:lsdException w:name="HTML Acronym" w:semiHidden="1" w:unhideWhenUsed="1"/>
+    <w:lsdException w:name="HTML Address" w:semiHidden="1" w:unhideWhenUsed="1"/>
+    <w:lsdException w:name="HTML Cite" w:semiHidden="1" w:unhideWhenUsed="1"/>
+    <w:lsdException w:name="HTML Code" w:semiHidden="1" w:unhideWhenUsed="1"/>
+    <w:lsdException w:name="HTML Definition" w:semiHidden="1" w:unhideWhenUsed="1"/>
+    <w:lsdException w:name="HTML Keyboard" w:semiHidden="1" w:unhideWhenUsed="1"/>
+    <w:lsdException w:name="HTML Preformatted" w:semiHidden="1" w:unhideWhenUsed="1"/>
+    <w:lsdException w:name="HTML Sample" w:semiHidden="1" w:unhideWhenUsed="1"/>
+    <w:lsdException w:name="HTML Typewriter" w:semiHidden="1" w:unhideWhenUsed="1"/>
+    <w:lsdException w:name="HTML Variable" w:semiHidden="1" w:unhideWhenUsed="1"/>
+    <w:lsdException w:name="Normal Table" w:semiHidden="1" w:unhideWhenUsed="1"/>
+    <w:lsdException w:name="annotation subject" w:semiHidden="1" w:unhideWhenUsed="1"/>
+    <w:lsdException w:name="No List" w:semiHidden="1" w:unhideWhenUsed="1"/>
+    <w:lsdException w:name="Outline List 1" w:semiHidden="1" w:unhideWhenUsed="1"/>
+    <w:lsdException w:name="Outline List 2" w:semiHidden="1" w:unhideWhenUsed="1"/>
+    <w:lsdException w:name="Outline List 3" w:semiHidden="1" w:unhideWhenUsed="1"/>
+    <w:lsdException w:name="Table Simple 1" w:semiHidden="1" w:unhideWhenUsed="1"/>
+    <w:lsdException w:name="Table Simple 2" w:semiHidden="1" w:unhideWhenUsed="1"/>
+    <w:lsdException w:name="Table Simple 3" w:semiHidden="1" w:unhideWhenUsed="1"/>
+    <w:lsdException w:name="Table Classic 1" w:semiHidden="1" w:unhideWhenUsed="1"/>
+    <w:lsdException w:name="Table Classic 2" w:semiHidden="1" w:unhideWhenUsed="1"/>
+    <w:lsdException w:name="Table Classic 3" w:semiHidden="1" w:unhideWhenUsed="1"/>
+    <w:lsdException w:name="Table Classic 4" w:semiHidden="1" w:unhideWhenUsed="1"/>
+    <w:lsdException w:name="Table Colorful 1" w:semiHidden="1" w:unhideWhenUsed="1"/>
+    <w:lsdException w:name="Table Colorful 2" w:semiHidden="1" w:unhideWhenUsed="1"/>
+    <w:lsdException w:name="Table Colorful 3" w:semiHidden="1" w:unhideWhenUsed="1"/>
+    <w:lsdException w:name="Table Columns 1" w:semiHidden="1" w:unhideWhenUsed="1"/>
+    <w:lsdException w:name="Table Columns 2" w:semiHidden="1" w:unhideWhenUsed="1"/>
+    <w:lsdException w:name="Table Columns 3" w:semiHidden="1" w:unhideWhenUsed="1"/>
+    <w:lsdException w:name="Table Columns 4" w:semiHidden="1" w:unhideWhenUsed="1"/>
+    <w:lsdException w:name="Table Columns 5" w:semiHidden="1" w:unhideWhenUsed="1"/>
+    <w:lsdException w:name="Table Grid 1" w:semiHidden="1" w:unhideWhenUsed="1"/>
+    <w:lsdException w:name="Table Grid 2" w:semiHidden="1" w:unhideWhenUsed="1"/>
+    <w:lsdException w:name="Table Grid 3" w:semiHidden="1" w:unhideWhenUsed="1"/>
+    <w:lsdException w:name="Table Grid 4" w:semiHidden="1" w:unhideWhenUsed="1"/>
+    <w:lsdException w:name="Table Grid 5" w:semiHidden="1" w:unhideWhenUsed="1"/>
+    <w:lsdException w:name="Table Grid 6" w:semiHidden="1" w:unhideWhenUsed="1"/>
+    <w:lsdException w:name="Table Grid 7" w:semiHidden="1" w:unhideWhenUsed="1"/>
+    <w:lsdException w:name="Table Grid 8" w:semiHidden="1" w:unhideWhenUsed="1"/>
+    <w:lsdException w:name="Table List 1" w:semiHidden="1" w:unhideWhenUsed="1"/>
+    <w:lsdException w:name="Table List 2" w:semiHidden="1" w:unhideWhenUsed="1"/>
+    <w:lsdException w:name="Table List 3" w:semiHidden="1" w:unhideWhenUsed="1"/>
+    <w:lsdException w:name="Table List 4" w:semiHidden="1" w:unhideWhenUsed="1"/>
+    <w:lsdException w:name="Table List 5" w:semiHidden="1" w:unhideWhenUsed="1"/>
+    <w:lsdException w:name="Table List 6" w:semiHidden="1" w:unhideWhenUsed="1"/>
+    <w:lsdException w:name="Table List 7" w:semiHidden="1" w:unhideWhenUsed="1"/>
+    <w:lsdException w:name="Table List 8" w:semiHidden="1" w:unhideWhenUsed="1"/>
+    <w:lsdException w:name="Table 3D effects 1" w:semiHidden="1" w:unhideWhenUsed="1"/>
+    <w:lsdException w:name="Table 3D effects 2" w:semiHidden="1" w:unhideWhenUsed="1"/>
+    <w:lsdException w:name="Table 3D effects 3" w:semiHidden="1" w:unhideWhenUsed="1"/>
+    <w:lsdException w:name="Table Contemporary" w:semiHidden="1" w:unhideWhenUsed="1"/>
+    <w:lsdException w:name="Table Elegant" w:semiHidden="1" w:unhideWhenUsed="1"/>
+    <w:lsdException w:name="Table Professional" w:semiHidden="1" w:unhideWhenUsed="1"/>
+    <w:lsdException w:name="Table Subtle 1" w:semiHidden="1" w:unhideWhenUsed="1"/>
+    <w:lsdException w:name="Table Subtle 2" w:semiHidden="1" w:unhideWhenUsed="1"/>
+    <w:lsdException w:name="Table Web 1" w:semiHidden="1" w:unhideWhenUsed="1"/>
+    <w:lsdException w:name="Table Web 2" w:semiHidden="1" w:unhideWhenUsed="1"/>
+    <w:lsdException w:name="Table Web 3" w:semiHidden="1" w:unhideWhenUsed="1"/>
+    <w:lsdException w:name="Balloon Text" w:semiHidden="1" w:unhideWhenUsed="1"/>
+    <w:lsdException w:name="Table Grid" w:uiPriority="39"/>
+    <w:lsdException w:name="Table Theme" w:semiHidden="1" w:unhideWhenUsed="1"/>
+    <w:lsdException w:name="Placeholder Text" w:semiHidden="1"/>
+    <w:lsdException w:name="No Spacing" w:uiPriority="1" w:qFormat="1"/>
+    <w:lsdException w:name="Light Shading" w:uiPriority="60"/>
+    <w:lsdException w:name="Light List" w:uiPriority="61"/>
+    <w:lsdException w:name="Light Grid" w:uiPriority="62"/>
+    <w:lsdException w:name="Medium Shading 1" w:uiPriority="63"/>
+    <w:lsdException w:name="Medium Shading 2" w:uiPriority="64"/>
+    <w:lsdException w:name="Medium List 1" w:uiPriority="65"/>
+    <w:lsdException w:name="Medium List 2" w:uiPriority="66"/>
+    <w:lsdException w:name="Medium Grid 1" w:uiPriority="67"/>
+    <w:lsdException w:name="Medium Grid 2" w:uiPriority="68"/>
+    <w:lsdException w:name="Medium Grid 3" w:uiPriority="69"/>
+    <w:lsdException w:name="Dark List" w:uiPriority="70"/>
+    <w:lsdException w:name="Colorful Shading" w:uiPriority="71"/>
+    <w:lsdException w:name="Colorful List" w:uiPriority="72"/>
+    <w:lsdException w:name="Colorful Grid" w:uiPriority="73"/>
+    <w:lsdException w:name="Light Shading Accent 1" w:uiPriority="60"/>
+    <w:lsdException w:name="Light List Accent 1" w:uiPriority="61"/>
+    <w:lsdException w:name="Light Grid Accent 1" w:uiPriority="62"/>
+    <w:lsdException w:name="Medium Shading 1 Accent 1" w:uiPriority="63"/>
+    <w:lsdException w:name="Medium Shading 2 Accent 1" w:uiPriority="64"/>
+    <w:lsdException w:name="Medium List 1 Accent 1" w:uiPriority="65"/>
+    <w:lsdException w:name="Revision" w:semiHidden="1"/>
+    <w:lsdException w:name="List Paragraph" w:uiPriority="34" w:qFormat="1"/>
+    <w:lsdException w:name="Quote" w:uiPriority="29" w:qFormat="1"/>
+    <w:lsdException w:name="Intense Quote" w:uiPriority="30" w:qFormat="1"/>
+    <w:lsdException w:name="Medium List 2 Accent 1" w:uiPriority="66"/>
+    <w:lsdException w:name="Medium Grid 1 Accent 1" w:uiPriority="67"/>
+    <w:lsdException w:name="Medium Grid 2 Accent 1" w:uiPriority="68"/>
+    <w:lsdException w:name="Medium Grid 3 Accent 1" w:uiPriority="69"/>
+    <w:lsdException w:name="Dark List Accent 1" w:uiPriority="70"/>
+    <w:lsdException w:name="Colorful Shading Accent 1" w:uiPriority="71"/>
+    <w:lsdException w:name="Colorful List Accent 1" w:uiPriority="72"/>
+    <w:lsdException w:name="Colorful Grid Accent 1" w:uiPriority="73"/>
+    <w:lsdException w:name="Light Shading Accent 2" w:uiPriority="60"/>
+    <w:lsdException w:name="Light List Accent 2" w:uiPriority="61"/>
+    <w:lsdException w:name="Light Grid Accent 2" w:uiPriority="62"/>
+    <w:lsdException w:name="Medium Shading 1 Accent 2" w:uiPriority="63"/>
+    <w:lsdException w:name="Medium Shading 2 Accent 2" w:uiPriority="64"/>
+    <w:lsdException w:name="Medium List 1 Accent 2" w:uiPriority="65"/>
+    <w:lsdException w:name="Medium List 2 Accent 2" w:uiPriority="66"/>
+    <w:lsdException w:name="Medium Grid 1 Accent 2" w:uiPriority="67"/>
+    <w:lsdException w:name="Medium Grid 2 Accent 2" w:uiPriority="68"/>
+    <w:lsdException w:name="Medium Grid 3 Accent 2" w:uiPriority="69"/>
+    <w:lsdException w:name="Dark List Accent 2" w:uiPriority="70"/>
+    <w:lsdException w:name="Colorful Shading Accent 2" w:uiPriority="71"/>
+    <w:lsdException w:name="Colorful List Accent 2" w:uiPriority="72"/>
+    <w:lsdException w:name="Colorful Grid Accent 2" w:uiPriority="73"/>
+    <w:lsdException w:name="Light Shading Accent 3" w:uiPriority="60"/>
+    <w:lsdException w:name="Light List Accent 3" w:uiPriority="61"/>
+    <w:lsdException w:name="Light Grid Accent 3" w:uiPriority="62"/>
+    <w:lsdException w:name="Medium Shading 1 Accent 3" w:uiPriority="63"/>
+    <w:lsdException w:name="Medium Shading 2 Accent 3" w:uiPriority="64"/>
+    <w:lsdException w:name="Medium List 1 Accent 3" w:uiPriority="65"/>
+    <w:lsdException w:name="Medium List 2 Accent 3" w:uiPriority="66"/>
+    <w:lsdException w:name="Medium Grid 1 Accent 3" w:uiPriority="67"/>
+    <w:lsdException w:name="Medium Grid 2 Accent 3" w:uiPriority="68"/>
+    <w:lsdException w:name="Medium Grid 3 Accent 3" w:uiPriority="69"/>
+    <w:lsdException w:name="Dark List Accent 3" w:uiPriority="70"/>
+    <w:lsdException w:name="Colorful Shading Accent 3" w:uiPriority="71"/>
+    <w:lsdException w:name="Colorful List Accent 3" w:uiPriority="72"/>
+    <w:lsdException w:name="Colorful Grid Accent 3" w:uiPriority="73"/>
+    <w:lsdException w:name="Light Shading Accent 4" w:uiPriority="60"/>
+    <w:lsdException w:name="Light List Accent 4" w:uiPriority="61"/>
+    <w:lsdException w:name="Light Grid Accent 4" w:uiPriority="62"/>
+    <w:lsdException w:name="Medium Shading 1 Accent 4" w:uiPriority="63"/>
+    <w:lsdException w:name="Medium Shading 2 Accent 4" w:uiPriority="64"/>
+    <w:lsdException w:name="Medium List 1 Accent 4" w:uiPriority="65"/>
+    <w:lsdException w:name="Medium List 2 Accent 4" w:uiPriority="66"/>
+    <w:lsdException w:name="Medium Grid 1 Accent 4" w:uiPriority="67"/>
+    <w:lsdException w:name="Medium Grid 2 Accent 4" w:uiPriority="68"/>
+    <w:lsdException w:name="Medium Grid 3 Accent 4" w:uiPriority="69"/>
+    <w:lsdException w:name="Dark List Accent 4" w:uiPriority="70"/>
+    <w:lsdException w:name="Colorful Shading Accent 4" w:uiPriority="71"/>
+    <w:lsdException w:name="Colorful List Accent 4" w:uiPriority="72"/>
+    <w:lsdException w:name="Colorful Grid Accent 4" w:uiPriority="73"/>
+    <w:lsdException w:name="Light Shading Accent 5" w:uiPriority="60"/>
+    <w:lsdException w:name="Light List Accent 5" w:uiPriority="61"/>
+    <w:lsdException w:name="Light Grid Accent 5" w:uiPriority="62"/>
+    <w:lsdException w:name="Medium Shading 1 Accent 5" w:uiPriority="63"/>
+    <w:lsdException w:name="Medium Shading 2 Accent 5" w:uiPriority="64"/>
+    <w:lsdException w:name="Medium List 1 Accent 5" w:uiPriority="65"/>
+    <w:lsdException w:name="Medium List 2 Accent 5" w:uiPriority="66"/>
+    <w:lsdException w:name="Medium Grid 1 Accent 5" w:uiPriority="67"/>
+    <w:lsdException w:name="Medium Grid 2 Accent 5" w:uiPriority="68"/>
+    <w:lsdException w:name="Medium Grid 3 Accent 5" w:uiPriority="69"/>
+    <w:lsdException w:name="Dark List Accent 5" w:uiPriority="70"/>
+    <w:lsdException w:name="Colorful Shading Accent 5" w:uiPriority="71"/>
+    <w:lsdException w:name="Colorful List Accent 5" w:uiPriority="72"/>
+    <w:lsdException w:name="Colorful Grid Accent 5" w:uiPriority="73"/>
+    <w:lsdException w:name="Light Shading Accent 6" w:uiPriority="60"/>
+    <w:lsdException w:name="Light List Accent 6" w:uiPriority="61"/>
+    <w:lsdException w:name="Light Grid Accent 6" w:uiPriority="62"/>
+    <w:lsdException w:name="Medium Shading 1 Accent 6" w:uiPriority="63"/>
+    <w:lsdException w:name="Medium Shading 2 Accent 6" w:uiPriority="64"/>
+    <w:lsdException w:name="Medium List 1 Accent 6" w:uiPriority="65"/>
+    <w:lsdException w:name="Medium List 2 Accent 6" w:uiPriority="66"/>
+    <w:lsdException w:name="Medium Grid 1 Accent 6" w:uiPriority="67"/>
+    <w:lsdException w:name="Medium Grid 2 Accent 6" w:uiPriority="68"/>
+    <w:lsdException w:name="Medium Grid 3 Accent 6" w:uiPriority="69"/>
+    <w:lsdException w:name="Dark List Accent 6" w:uiPriority="70"/>
+    <w:lsdException w:name="Colorful Shading Accent 6" w:uiPriority="71"/>
+    <w:lsdException w:name="Colorful List Accent 6" w:uiPriority="72"/>
+    <w:lsdException w:name="Colorful Grid Accent 6" w:uiPriority="73"/>
+    <w:lsdException w:name="Subtle Emphasis" w:uiPriority="19" w:qFormat="1"/>
+    <w:lsdException w:name="Intense Emphasis" w:uiPriority="21" w:qFormat="1"/>
+    <w:lsdException w:name="Subtle Reference" w:uiPriority="31" w:qFormat="1"/>
+    <w:lsdException w:name="Intense Reference" w:uiPriority="32" w:qFormat="1"/>
+    <w:lsdException w:name="Book Title" w:uiPriority="33" w:qFormat="1"/>
+    <w:lsdException w:name="Bibliography" w:semiHidden="1" w:uiPriority="37" w:unhideWhenUsed="1"/>
+    <w:lsdException w:name="TOC Heading" w:semiHidden="1" w:uiPriority="39" w:unhideWhenUsed="1" w:qFormat="1"/>
+    <w:lsdException w:name="Plain Table 1" w:uiPriority="41"/>
+    <w:lsdException w:name="Plain Table 2" w:uiPriority="42"/>
+    <w:lsdException w:name="Plain Table 3" w:uiPriority="43"/>
+    <w:lsdException w:name="Plain Table 4" w:uiPriority="44"/>
+    <w:lsdException w:name="Plain Table 5" w:uiPriority="45"/>
+    <w:lsdException w:name="Grid Table Light" w:uiPriority="40"/>
+    <w:lsdException w:name="Grid Table 1 Light" w:uiPriority="46"/>
+    <w:lsdException w:name="Grid Table 2" w:uiPriority="47"/>
+    <w:lsdException w:name="Grid Table 3" w:uiPriority="48"/>
+    <w:lsdException w:name="Grid Table 4" w:uiPriority="49"/>
+    <w:lsdException w:name="Grid Table 5 Dark" w:uiPriority="50"/>
+    <w:lsdException w:name="Grid Table 6 Colorful" w:uiPriority="51"/>
+    <w:lsdException w:name="Grid Table 7 Colorful" w:uiPriority="52"/>
+    <w:lsdException w:name="Grid Table 1 Light Accent 1" w:uiPriority="46"/>
+    <w:lsdException w:name="Grid Table 2 Accent 1" w:uiPriority="47"/>
+    <w:lsdException w:name="Grid Table 3 Accent 1" w:uiPriority="48"/>
+    <w:lsdException w:name="Grid Table 4 Accent 1" w:uiPriority="49"/>
+    <w:lsdException w:name="Grid Table 5 Dark Accent 1" w:uiPriority="50"/>
+    <w:lsdException w:name="Grid Table 6 Colorful Accent 1" w:uiPriority="51"/>
+    <w:lsdException w:name="Grid Table 7 Colorful Accent 1" w:uiPriority="52"/>
+    <w:lsdException w:name="Grid Table 1 Light Accent 2" w:uiPriority="46"/>
+    <w:lsdException w:name="Grid Table 2 Accent 2" w:uiPriority="47"/>
+    <w:lsdException w:name="Grid Table 3 Accent 2" w:uiPriority="48"/>
+    <w:lsdException w:name="Grid Table 4 Accent 2" w:uiPriority="49"/>
+    <w:lsdException w:name="Grid Table 5 Dark Accent 2" w:uiPriority="50"/>
+    <w:lsdException w:name="Grid Table 6 Colorful Accent 2" w:uiPriority="51"/>
+    <w:lsdException w:name="Grid Table 7 Colorful Accent 2" w:uiPriority="52"/>
+    <w:lsdException w:name="Grid Table 1 Light Accent 3" w:uiPriority="46"/>
+    <w:lsdException w:name="Grid Table 2 Accent 3" w:uiPriority="47"/>
+    <w:lsdException w:name="Grid Table 3 Accent 3" w:uiPriority="48"/>
+    <w:lsdException w:name="Grid Table 4 Accent 3" w:uiPriority="49"/>
+    <w:lsdException w:name="Grid Table 5 Dark Accent 3" w:uiPriority="50"/>
+    <w:lsdException w:name="Grid Table 6 Colorful Accent 3" w:uiPriority="51"/>
+    <w:lsdException w:name="Grid Table 7 Colorful Accent 3" w:uiPriority="52"/>
+    <w:lsdException w:name="Grid Table 1 Light Accent 4" w:uiPriority="46"/>
+    <w:lsdException w:name="Grid Table 2 Accent 4" w:uiPriority="47"/>
+    <w:lsdException w:name="Grid Table 3 Accent 4" w:uiPriority="48"/>
+    <w:lsdException w:name="Grid Table 4 Accent 4" w:uiPriority="49"/>
+    <w:lsdException w:name="Grid Table 5 Dark Accent 4" w:uiPriority="50"/>
+    <w:lsdException w:name="Grid Table 6 Colorful Accent 4" w:uiPriority="51"/>
+    <w:lsdException w:name="Grid Table 7 Colorful Accent 4" w:uiPriority="52"/>
+    <w:lsdException w:name="Grid Table 1 Light Accent 5" w:uiPriority="46"/>
+    <w:lsdException w:name="Grid Table 2 Accent 5" w:uiPriority="47"/>
+    <w:lsdException w:name="Grid Table 3 Accent 5" w:uiPriority="48"/>
+    <w:lsdException w:name="Grid Table 4 Accent 5" w:uiPriority="49"/>
+    <w:lsdException w:name="Grid Table 5 Dark Accent 5" w:uiPriority="50"/>
+    <w:lsdException w:name="Grid Table 6 Colorful Accent 5" w:uiPriority="51"/>
+    <w:lsdException w:name="Grid Table 7 Colorful Accent 5" w:uiPriority="52"/>
+    <w:lsdException w:name="Grid Table 1 Light Accent 6" w:uiPriority="46"/>
+    <w:lsdException w:name="Grid Table 2 Accent 6" w:uiPriority="47"/>
+    <w:lsdException w:name="Grid Table 3 Accent 6" w:uiPriority="48"/>
+    <w:lsdException w:name="Grid Table 4 Accent 6" w:uiPriority="49"/>
+    <w:lsdException w:name="Grid Table 5 Dark Accent 6" w:uiPriority="50"/>
+    <w:lsdException w:name="Grid Table 6 Colorful Accent 6" w:uiPriority="51"/>
+    <w:lsdException w:name="Grid Table 7 Colorful Accent 6" w:uiPriority="52"/>
+    <w:lsdException w:name="List Table 1 Light" w:uiPriority="46"/>
+    <w:lsdException w:name="List Table 2" w:uiPriority="47"/>
+    <w:lsdException w:name="List Table 3" w:uiPriority="48"/>
+    <w:lsdException w:name="List Table 4" w:uiPriority="49"/>
+    <w:lsdException w:name="List Table 5 Dark" w:uiPriority="50"/>
+    <w:lsdException w:name="List Table 6 Colorful" w:uiPriority="51"/>
+    <w:lsdException w:name="List Table 7 Colorful" w:uiPriority="52"/>
+    <w:lsdException w:name="List Table 1 Light Accent 1" w:uiPriority="46"/>
+    <w:lsdException w:name="List Table 2 Accent 1" w:uiPriority="47"/>
+    <w:lsdException w:name="List Table 3 Accent 1" w:uiPriority="48"/>
+    <w:lsdException w:name="List Table 4 Accent 1" w:uiPriority="49"/>
+    <w:lsdException w:name="List Table 5 Dark Accent 1" w:uiPriority="50"/>
+    <w:lsdException w:name="List Table 6 Colorful Accent 1" w:uiPriority="51"/>
+    <w:lsdException w:name="List Table 7 Colorful Accent 1" w:uiPriority="52"/>
+    <w:lsdException w:name="List Table 1 Light Accent 2" w:uiPriority="46"/>
+    <w:lsdException w:name="List Table 2 Accent 2" w:uiPriority="47"/>
+    <w:lsdException w:name="List Table 3 Accent 2" w:uiPriority="48"/>
+    <w:lsdException w:name="List Table 4 Accent 2" w:uiPriority="49"/>
+    <w:lsdException w:name="List Table 5 Dark Accent 2" w:uiPriority="50"/>
+    <w:lsdException w:name="List Table 6 Colorful Accent 2" w:uiPriority="51"/>
+    <w:lsdException w:name="List Table 7 Colorful Accent 2" w:uiPriority="52"/>
+    <w:lsdException w:name="List Table 1 Light Accent 3" w:uiPriority="46"/>
+    <w:lsdException w:name="List Table 2 Accent 3" w:uiPriority="47"/>
+    <w:lsdException w:name="List Table 3 Accent 3" w:uiPriority="48"/>
+    <w:lsdException w:name="List Table 4 Accent 3" w:uiPriority="49"/>
+    <w:lsdException w:name="List Table 5 Dark Accent 3" w:uiPriority="50"/>
+    <w:lsdException w:name="List Table 6 Colorful Accent 3" w:uiPriority="51"/>
+    <w:lsdException w:name="List Table 7 Colorful Accent 3" w:uiPriority="52"/>
+    <w:lsdException w:name="List Table 1 Light Accent 4" w:uiPriority="46"/>
+    <w:lsdException w:name="List Table 2 Accent 4" w:uiPriority="47"/>
+    <w:lsdException w:name="List Table 3 Accent 4" w:uiPriority="48"/>
+    <w:lsdException w:name="List Table 4 Accent 4" w:uiPriority="49"/>
+    <w:lsdException w:name="List Table 5 Dark Accent 4" w:uiPriority="50"/>
+    <w:lsdException w:name="List Table 6 Colorful Accent 4" w:uiPriority="51"/>
+    <w:lsdException w:name="List Table 7 Colorful Accent 4" w:uiPriority="52"/>
+    <w:lsdException w:name="List Table 1 Light Accent 5" w:uiPriority="46"/>
+    <w:lsdException w:name="List Table 2 Accent 5" w:uiPriority="47"/>
+    <w:lsdException w:name="List Table 3 Accent 5" w:uiPriority="48"/>
+    <w:lsdException w:name="List Table 4 Accent 5" w:uiPriority="49"/>
+    <w:lsdException w:name="List Table 5 Dark Accent 5" w:uiPriority="50"/>
+    <w:lsdException w:name="List Table 6 Colorful Accent 5" w:uiPriority="51"/>
+    <w:lsdException w:name="List Table 7 Colorful Accent 5" w:uiPriority="52"/>
+    <w:lsdException w:name="List Table 1 Light Accent 6" w:uiPriority="46"/>
+    <w:lsdException w:name="List Table 2 Accent 6" w:uiPriority="47"/>
+    <w:lsdException w:name="List Table 3 Accent 6" w:uiPriority="48"/>
+    <w:lsdException w:name="List Table 4 Accent 6" w:uiPriority="49"/>
+    <w:lsdException w:name="List Table 5 Dark Accent 6" w:uiPriority="50"/>
+    <w:lsdException w:name="List Table 6 Colorful Accent 6" w:uiPriority="51"/>
+    <w:lsdException w:name="List Table 7 Colorful Accent 6" w:uiPriority="52"/>
+    <w:lsdException w:name="Mention" w:semiHidden="1" w:unhideWhenUsed="1"/>
+    <w:lsdException w:name="Smart Hyperlink" w:semiHidden="1" w:unhideWhenUsed="1"/>
+    <w:lsdException w:name="Hashtag" w:semiHidden="1" w:unhideWhenUsed="1"/>
+    <w:lsdException w:name="Unresolved Mention" w:semiHidden="1" w:unhideWhenUsed="1"/>
+    <w:lsdException w:name="Smart Link" w:semiHidden="1" w:unhideWhenUsed="1"/>
+  </w:latentStyles>
+  <w:style w:type="paragraph" w:default="1" w:styleId="Normal">
+    <w:name w:val="Normal"/>
+    <w:qFormat/>
+  </w:style>
+  <w:style w:type="character" w:default="1" w:styleId="DefaultParagraphFont">
+    <w:name w:val="Default Paragraph Font"/>
+    <w:uiPriority w:val="1"/>
+    <w:semiHidden/>
+    <w:unhideWhenUsed/>
+  </w:style>
+  <w:style w:type="table" w:default="1" w:styleId="TableNormal">
+    <w:name w:val="Normal Table"/>
+    <w:uiPriority w:val="99"/>
+    <w:semiHidden/>
+    <w:unhideWhenUsed/>
+    <w:tblPr>
+      <w:tblInd w:w="0" w:type="dxa"/>
+      <w:tblCellMar>
+        <w:top w:w="0" w:type="dxa"/>
+        <w:left w:w="108" w:type="dxa"/>
+        <w:bottom w:w="0" w:type="dxa"/>
+        <w:right w:w="108" w:type="dxa"/>
+      </w:tblCellMar>
+    </w:tblPr>
+  </w:style>
+  <w:style w:type="numbering" w:default="1" w:styleId="NoList">
+    <w:name w:val="No List"/>
+    <w:uiPriority w:val="99"/>
+    <w:semiHidden/>
+    <w:unhideWhenUsed/>
+  </w:style>
+  <w:style w:type="paragraph" w:customStyle="1" w:styleId="E29D2E841FF74AD7AF305F88E3CC8457">
+    <w:name w:val="E29D2E841FF74AD7AF305F88E3CC8457"/>
+    <w:rsid w:val="00373E1A"/>
+  </w:style>
+  <w:style w:type="paragraph" w:customStyle="1" w:styleId="529CAE86740648F492F52A09D2769D9B">
+    <w:name w:val="529CAE86740648F492F52A09D2769D9B"/>
+    <w:rsid w:val="00373E1A"/>
+  </w:style>
+</w:styles>
+</file>
+
+<file path=word/glossary/webSettings.xml><?xml version="1.0" encoding="utf-8"?>
+<w:webSettings xmlns:mc="http://schemas.openxmlformats.org/markup-compatibility/2006" xmlns:r="http://schemas.openxmlformats.org/officeDocument/2006/relationships" xmlns:w="http://schemas.openxmlformats.org/wordprocessingml/2006/main" xmlns:w14="http://schemas.microsoft.com/office/word/2010/wordml" xmlns:w15="http://schemas.microsoft.com/office/word/2012/wordml" xmlns:w16cid="http://schemas.microsoft.com/office/word/2016/wordml/cid" xmlns:w16se="http://schemas.microsoft.com/office/word/2015/wordml/symex" mc:Ignorable="w14 w15 w16se w16cid">
+  <w:optimizeForBrowser/>
+  <w:allowPNG/>
+</w:webSettings>
 </file>
 
 <file path=word/theme/theme1.xml><?xml version="1.0" encoding="utf-8"?>
@@ -2940,11 +4542,30 @@
 </file>
 
 <file path=customXml/item1.xml><?xml version="1.0" encoding="utf-8"?>
+<CoverPageProperties xmlns="http://schemas.microsoft.com/office/2006/coverPageProps">
+  <PublishDate>2020-01-04T00:00:00</PublishDate>
+  <Abstract/>
+  <CompanyAddress>Group 5</CompanyAddress>
+  <CompanyPhone/>
+  <CompanyFax/>
+  <CompanyEmail/>
+</CoverPageProperties>
+</file>
+
+<file path=customXml/item2.xml><?xml version="1.0" encoding="utf-8"?>
 <b:Sources xmlns:b="http://schemas.openxmlformats.org/officeDocument/2006/bibliography" xmlns="http://schemas.openxmlformats.org/officeDocument/2006/bibliography" SelectedStyle="\APASixthEditionOfficeOnline.xsl" StyleName="APA" Version="6"/>
 </file>
 
 <file path=customXml/itemProps1.xml><?xml version="1.0" encoding="utf-8"?>
-<ds:datastoreItem xmlns:ds="http://schemas.openxmlformats.org/officeDocument/2006/customXml" ds:itemID="{19349A99-74FC-4823-B155-6FDF92EE8DEE}">
+<ds:datastoreItem xmlns:ds="http://schemas.openxmlformats.org/officeDocument/2006/customXml" ds:itemID="{55AF091B-3C7A-41E3-B477-F2FDAA23CFDA}">
+  <ds:schemaRefs>
+    <ds:schemaRef ds:uri="http://schemas.microsoft.com/office/2006/coverPageProps"/>
+  </ds:schemaRefs>
+</ds:datastoreItem>
+</file>
+
+<file path=customXml/itemProps2.xml><?xml version="1.0" encoding="utf-8"?>
+<ds:datastoreItem xmlns:ds="http://schemas.openxmlformats.org/officeDocument/2006/customXml" ds:itemID="{F623AAC6-1AED-4EBE-ACF2-6486C38B3C6C}">
   <ds:schemaRefs>
     <ds:schemaRef ds:uri="http://schemas.openxmlformats.org/officeDocument/2006/bibliography"/>
   </ds:schemaRefs>

</xml_diff>